<commit_message>
added collaboration diagram for Lituania
</commit_message>
<xml_diff>
--- a/pandoc/word/collaboration.docx
+++ b/pandoc/word/collaboration.docx
@@ -1,6 +1,6 @@
 
 <file path=word/document.xml><?xml version="1.0" encoding="utf-8"?>
-<w:document xmlns:wpc="http://schemas.microsoft.com/office/word/2010/wordprocessingCanvas" xmlns:cx="http://schemas.microsoft.com/office/drawing/2014/chartex" xmlns:cx1="http://schemas.microsoft.com/office/drawing/2015/9/8/chartex" xmlns:cx2="http://schemas.microsoft.com/office/drawing/2015/10/21/chartex" xmlns:cx3="http://schemas.microsoft.com/office/drawing/2016/5/9/chartex" xmlns:cx4="http://schemas.microsoft.com/office/drawing/2016/5/10/chartex" xmlns:cx5="http://schemas.microsoft.com/office/drawing/2016/5/11/chartex" xmlns:cx6="http://schemas.microsoft.com/office/drawing/2016/5/12/chartex" xmlns:cx7="http://schemas.microsoft.com/office/drawing/2016/5/13/chartex" xmlns:cx8="http://schemas.microsoft.com/office/drawing/2016/5/14/chartex" xmlns:mc="http://schemas.openxmlformats.org/markup-compatibility/2006" xmlns:aink="http://schemas.microsoft.com/office/drawing/2016/ink" xmlns:am3d="http://schemas.microsoft.com/office/drawing/2017/model3d" xmlns:o="urn:schemas-microsoft-com:office:office" xmlns:r="http://schemas.openxmlformats.org/officeDocument/2006/relationships" xmlns:m="http://schemas.openxmlformats.org/officeDocument/2006/math" xmlns:v="urn:schemas-microsoft-com:vml" xmlns:wp14="http://schemas.microsoft.com/office/word/2010/wordprocessingDrawing" xmlns:wp="http://schemas.openxmlformats.org/drawingml/2006/wordprocessingDrawing" xmlns:w10="urn:schemas-microsoft-com:office:word" xmlns:w="http://schemas.openxmlformats.org/wordprocessingml/2006/main" xmlns:w14="http://schemas.microsoft.com/office/word/2010/wordml" xmlns:w15="http://schemas.microsoft.com/office/word/2012/wordml" xmlns:w16cex="http://schemas.microsoft.com/office/word/2018/wordml/cex" xmlns:w16cid="http://schemas.microsoft.com/office/word/2016/wordml/cid" xmlns:w16="http://schemas.microsoft.com/office/word/2018/wordml" xmlns:w16se="http://schemas.microsoft.com/office/word/2015/wordml/symex" xmlns:wpg="http://schemas.microsoft.com/office/word/2010/wordprocessingGroup" xmlns:wpi="http://schemas.microsoft.com/office/word/2010/wordprocessingInk" xmlns:wne="http://schemas.microsoft.com/office/word/2006/wordml" xmlns:wps="http://schemas.microsoft.com/office/word/2010/wordprocessingShape" mc:Ignorable="w14 w15 w16se w16cid w16 w16cex wp14">
+<w:document xmlns:wpc="http://schemas.microsoft.com/office/word/2010/wordprocessingCanvas" xmlns:cx="http://schemas.microsoft.com/office/drawing/2014/chartex" xmlns:cx1="http://schemas.microsoft.com/office/drawing/2015/9/8/chartex" xmlns:cx2="http://schemas.microsoft.com/office/drawing/2015/10/21/chartex" xmlns:cx3="http://schemas.microsoft.com/office/drawing/2016/5/9/chartex" xmlns:cx4="http://schemas.microsoft.com/office/drawing/2016/5/10/chartex" xmlns:cx5="http://schemas.microsoft.com/office/drawing/2016/5/11/chartex" xmlns:cx6="http://schemas.microsoft.com/office/drawing/2016/5/12/chartex" xmlns:cx7="http://schemas.microsoft.com/office/drawing/2016/5/13/chartex" xmlns:cx8="http://schemas.microsoft.com/office/drawing/2016/5/14/chartex" xmlns:mc="http://schemas.openxmlformats.org/markup-compatibility/2006" xmlns:aink="http://schemas.microsoft.com/office/drawing/2016/ink" xmlns:am3d="http://schemas.microsoft.com/office/drawing/2017/model3d" xmlns:o="urn:schemas-microsoft-com:office:office" xmlns:r="http://schemas.openxmlformats.org/officeDocument/2006/relationships" xmlns:m="http://schemas.openxmlformats.org/officeDocument/2006/math" xmlns:v="urn:schemas-microsoft-com:vml" xmlns:wp14="http://schemas.microsoft.com/office/word/2010/wordprocessingDrawing" xmlns:wp="http://schemas.openxmlformats.org/drawingml/2006/wordprocessingDrawing" xmlns:w10="urn:schemas-microsoft-com:office:word" xmlns:w="http://schemas.openxmlformats.org/wordprocessingml/2006/main" xmlns:w14="http://schemas.microsoft.com/office/word/2010/wordml" xmlns:w15="http://schemas.microsoft.com/office/word/2012/wordml" xmlns:w16cex="http://schemas.microsoft.com/office/word/2018/wordml/cex" xmlns:w16cid="http://schemas.microsoft.com/office/word/2016/wordml/cid" xmlns:w16="http://schemas.microsoft.com/office/word/2018/wordml" xmlns:w16sdtdh="http://schemas.microsoft.com/office/word/2020/wordml/sdtdatahash" xmlns:w16se="http://schemas.microsoft.com/office/word/2015/wordml/symex" xmlns:wpg="http://schemas.microsoft.com/office/word/2010/wordprocessingGroup" xmlns:wpi="http://schemas.microsoft.com/office/word/2010/wordprocessingInk" xmlns:wne="http://schemas.microsoft.com/office/word/2006/wordml" xmlns:wps="http://schemas.microsoft.com/office/word/2010/wordprocessingShape" mc:Ignorable="w14 w15 w16se w16cid w16 w16cex w16sdtdh wp14">
   <w:body>
     <w:p>
       <w:pPr>
@@ -56,7 +56,7 @@
           <w:shd w:val="clear" w:color="auto" w:fill="FFFFFF"/>
           <w:lang w:val="en-US"/>
         </w:rPr>
-        <w:t xml:space="preserve"> summarizes the four </w:t>
+        <w:t xml:space="preserve"> summarizes the </w:t>
       </w:r>
       <w:r>
         <w:rPr>
@@ -246,7 +246,7 @@
         <w:rPr>
           <w:lang w:val="en-US"/>
         </w:rPr>
-        <w:t>Case 3: Germany and Lithuania</w:t>
+        <w:t>Case 3: Germany</w:t>
       </w:r>
     </w:p>
     <w:p>
@@ -269,6 +269,24 @@
     </w:p>
     <w:p>
       <w:pPr>
+        <w:pStyle w:val="Paragrafoelenco"/>
+        <w:numPr>
+          <w:ilvl w:val="0"/>
+          <w:numId w:val="5"/>
+        </w:numPr>
+        <w:rPr>
+          <w:lang w:val="en-US"/>
+        </w:rPr>
+      </w:pPr>
+      <w:r>
+        <w:rPr>
+          <w:lang w:val="en-US"/>
+        </w:rPr>
+        <w:t>Case 5: Lithuania</w:t>
+      </w:r>
+    </w:p>
+    <w:p>
+      <w:pPr>
         <w:rPr>
           <w:lang w:val="en-US"/>
         </w:rPr>
@@ -447,42 +465,59 @@
     </w:p>
     <w:p>
       <w:pPr>
-        <w:pStyle w:val="Didascalia"/>
-        <w:rPr>
-          <w:lang w:val="en-US"/>
-        </w:rPr>
-      </w:pPr>
-      <w:r>
-        <w:rPr>
-          <w:lang w:val="en-US"/>
-        </w:rPr>
-        <w:t xml:space="preserve">Figure </w:t>
-      </w:r>
-      <w:r>
-        <w:rPr>
-          <w:lang w:val="en-US"/>
-        </w:rPr>
-        <w:t>1</w:t>
-      </w:r>
-      <w:r>
-        <w:rPr>
-          <w:lang w:val="en-US"/>
-        </w:rPr>
-        <w:t xml:space="preserve"> Collaboration diagram: Austria</w:t>
-      </w:r>
-    </w:p>
-    <w:p>
-      <w:pPr>
-        <w:rPr>
-          <w:lang w:val="en-US"/>
-        </w:rPr>
-      </w:pPr>
+        <w:rPr>
+          <w:lang w:val="en-US"/>
+        </w:rPr>
+      </w:pPr>
+      <w:r>
+        <w:rPr>
+          <w:lang w:val="en-US"/>
+        </w:rPr>
+        <w:t>&lt;strong&gt;</w:t>
+      </w:r>
+      <w:r>
+        <w:rPr>
+          <w:lang w:val="en-US"/>
+        </w:rPr>
+        <w:t>Figure 1 Collaboration diagram: Austria</w:t>
+      </w:r>
+      <w:r>
+        <w:rPr>
+          <w:lang w:val="en-US"/>
+        </w:rPr>
+        <w:t xml:space="preserve"> and Lithuania</w:t>
+      </w:r>
       <w:r>
         <w:rPr>
           <w:lang w:val="en-US"/>
         </w:rPr>
         <w:t>&lt;</w:t>
       </w:r>
+      <w:r>
+        <w:rPr>
+          <w:lang w:val="en-US"/>
+        </w:rPr>
+        <w:t>/</w:t>
+      </w:r>
+      <w:r>
+        <w:rPr>
+          <w:lang w:val="en-US"/>
+        </w:rPr>
+        <w:t>strong&gt;</w:t>
+      </w:r>
+    </w:p>
+    <w:p>
+      <w:pPr>
+        <w:rPr>
+          <w:lang w:val="en-US"/>
+        </w:rPr>
+      </w:pPr>
+      <w:r>
+        <w:rPr>
+          <w:lang w:val="en-US"/>
+        </w:rPr>
+        <w:t>&lt;</w:t>
+      </w:r>
       <w:proofErr w:type="spellStart"/>
       <w:r>
         <w:rPr>
@@ -514,6 +549,33 @@
     <w:p>
       <w:pPr>
         <w:rPr>
+          <w:lang w:val="en-US"/>
+        </w:rPr>
+      </w:pPr>
+      <w:r>
+        <w:rPr>
+          <w:lang w:val="en-US"/>
+        </w:rPr>
+        <w:t>&lt;</w:t>
+      </w:r>
+      <w:proofErr w:type="spellStart"/>
+      <w:r>
+        <w:rPr>
+          <w:lang w:val="en-US"/>
+        </w:rPr>
+        <w:t>br</w:t>
+      </w:r>
+      <w:proofErr w:type="spellEnd"/>
+      <w:r>
+        <w:rPr>
+          <w:lang w:val="en-US"/>
+        </w:rPr>
+        <w:t xml:space="preserve"> clear="all"&gt;</w:t>
+      </w:r>
+    </w:p>
+    <w:p>
+      <w:pPr>
+        <w:rPr>
           <w:u w:val="single"/>
           <w:lang w:val="en-US"/>
         </w:rPr>
@@ -698,22 +760,832 @@
     </w:p>
     <w:p>
       <w:pPr>
-        <w:pStyle w:val="Didascalia"/>
-        <w:rPr>
-          <w:lang w:val="en-US"/>
-        </w:rPr>
-      </w:pPr>
-      <w:r>
-        <w:rPr>
-          <w:lang w:val="en-US"/>
-        </w:rPr>
-        <w:t xml:space="preserve">Figure </w:t>
-      </w:r>
-      <w:r>
-        <w:rPr>
-          <w:lang w:val="en-US"/>
-        </w:rPr>
-        <w:t>2</w:t>
+        <w:pStyle w:val="Nessunaspaziatura"/>
+        <w:rPr>
+          <w:lang w:val="en-US"/>
+        </w:rPr>
+      </w:pPr>
+      <w:r>
+        <w:rPr>
+          <w:lang w:val="en-US"/>
+        </w:rPr>
+        <w:t>&lt;strong&gt;</w:t>
+      </w:r>
+      <w:r>
+        <w:rPr>
+          <w:lang w:val="en-US"/>
+        </w:rPr>
+        <w:t>Figure 2 Collaboration diagram: Italy and Spain</w:t>
+      </w:r>
+      <w:r>
+        <w:rPr>
+          <w:lang w:val="en-US"/>
+        </w:rPr>
+        <w:t>&lt;</w:t>
+      </w:r>
+      <w:r>
+        <w:rPr>
+          <w:lang w:val="en-US"/>
+        </w:rPr>
+        <w:t>/</w:t>
+      </w:r>
+      <w:r>
+        <w:rPr>
+          <w:lang w:val="en-US"/>
+        </w:rPr>
+        <w:t>strong&gt;</w:t>
+      </w:r>
+    </w:p>
+    <w:p>
+      <w:pPr>
+        <w:rPr>
+          <w:lang w:val="en-US"/>
+        </w:rPr>
+      </w:pPr>
+      <w:r>
+        <w:rPr>
+          <w:lang w:val="en-US"/>
+        </w:rPr>
+        <w:t>&lt;</w:t>
+      </w:r>
+      <w:proofErr w:type="spellStart"/>
+      <w:r>
+        <w:rPr>
+          <w:lang w:val="en-US"/>
+        </w:rPr>
+        <w:t>br</w:t>
+      </w:r>
+      <w:proofErr w:type="spellEnd"/>
+      <w:r>
+        <w:rPr>
+          <w:lang w:val="en-US"/>
+        </w:rPr>
+        <w:t xml:space="preserve"> clear="all"&gt;</w:t>
+      </w:r>
+    </w:p>
+    <w:p>
+      <w:pPr>
+        <w:rPr>
+          <w:lang w:val="en-US"/>
+        </w:rPr>
+      </w:pPr>
+      <w:r>
+        <w:rPr>
+          <w:lang w:val="en-US"/>
+        </w:rPr>
+        <w:t>&lt;/div&gt;</w:t>
+      </w:r>
+    </w:p>
+    <w:p>
+      <w:pPr>
+        <w:rPr>
+          <w:lang w:val="en-US"/>
+        </w:rPr>
+      </w:pPr>
+      <w:r>
+        <w:rPr>
+          <w:lang w:val="en-US"/>
+        </w:rPr>
+        <w:t>&lt;</w:t>
+      </w:r>
+      <w:proofErr w:type="spellStart"/>
+      <w:r>
+        <w:rPr>
+          <w:lang w:val="en-US"/>
+        </w:rPr>
+        <w:t>br</w:t>
+      </w:r>
+      <w:proofErr w:type="spellEnd"/>
+      <w:r>
+        <w:rPr>
+          <w:lang w:val="en-US"/>
+        </w:rPr>
+        <w:t xml:space="preserve"> clear="all"&gt;</w:t>
+      </w:r>
+    </w:p>
+    <w:p>
+      <w:pPr>
+        <w:rPr>
+          <w:u w:val="single"/>
+          <w:lang w:val="en-US"/>
+        </w:rPr>
+      </w:pPr>
+    </w:p>
+    <w:p>
+      <w:pPr>
+        <w:pStyle w:val="Titolo3"/>
+        <w:rPr>
+          <w:lang w:val="en-US"/>
+        </w:rPr>
+      </w:pPr>
+      <w:r>
+        <w:rPr>
+          <w:lang w:val="en-US"/>
+        </w:rPr>
+        <w:t>Case 3: Germany and Lithuania</w:t>
+      </w:r>
+    </w:p>
+    <w:p>
+      <w:pPr>
+        <w:rPr>
+          <w:lang w:val="en-US"/>
+        </w:rPr>
+      </w:pPr>
+    </w:p>
+    <w:p>
+      <w:pPr>
+        <w:rPr>
+          <w:lang w:val="en-US"/>
+        </w:rPr>
+      </w:pPr>
+      <w:r>
+        <w:rPr>
+          <w:lang w:val="en-US"/>
+        </w:rPr>
+        <w:lastRenderedPageBreak/>
+        <w:t>&lt;div&gt;</w:t>
+      </w:r>
+    </w:p>
+    <w:p>
+      <w:pPr>
+        <w:rPr>
+          <w:lang w:val="en-US"/>
+        </w:rPr>
+      </w:pPr>
+      <w:r>
+        <w:rPr>
+          <w:lang w:val="en-US"/>
+        </w:rPr>
+        <w:t>&lt;</w:t>
+      </w:r>
+      <w:proofErr w:type="spellStart"/>
+      <w:r>
+        <w:rPr>
+          <w:lang w:val="en-US"/>
+        </w:rPr>
+        <w:t>br</w:t>
+      </w:r>
+      <w:proofErr w:type="spellEnd"/>
+      <w:r>
+        <w:rPr>
+          <w:lang w:val="en-US"/>
+        </w:rPr>
+        <w:t xml:space="preserve"> clear="all"&gt;</w:t>
+      </w:r>
+    </w:p>
+    <w:p>
+      <w:pPr>
+        <w:rPr>
+          <w:lang w:val="en-US"/>
+        </w:rPr>
+      </w:pPr>
+      <w:r>
+        <w:rPr>
+          <w:lang w:val="en-US"/>
+        </w:rPr>
+        <w:t>&lt;</w:t>
+      </w:r>
+      <w:proofErr w:type="spellStart"/>
+      <w:r>
+        <w:rPr>
+          <w:lang w:val="en-US"/>
+        </w:rPr>
+        <w:t>img</w:t>
+      </w:r>
+      <w:proofErr w:type="spellEnd"/>
+      <w:r>
+        <w:rPr>
+          <w:lang w:val="en-US"/>
+        </w:rPr>
+        <w:t xml:space="preserve"> </w:t>
+      </w:r>
+      <w:proofErr w:type="spellStart"/>
+      <w:r>
+        <w:rPr>
+          <w:lang w:val="en-US"/>
+        </w:rPr>
+        <w:t>src</w:t>
+      </w:r>
+      <w:proofErr w:type="spellEnd"/>
+      <w:r>
+        <w:rPr>
+          <w:lang w:val="en-US"/>
+        </w:rPr>
+        <w:t>="</w:t>
+      </w:r>
+      <w:r>
+        <w:rPr>
+          <w:lang w:val="en-US"/>
+        </w:rPr>
+        <w:t>collaboration-3</w:t>
+      </w:r>
+      <w:r>
+        <w:rPr>
+          <w:lang w:val="en-US"/>
+        </w:rPr>
+        <w:t>.png" alt="</w:t>
+      </w:r>
+      <w:r>
+        <w:rPr>
+          <w:lang w:val="en-US"/>
+        </w:rPr>
+        <w:t xml:space="preserve">Collaboration diagram: </w:t>
+      </w:r>
+      <w:r>
+        <w:rPr>
+          <w:lang w:val="en-US"/>
+        </w:rPr>
+        <w:t>Germany and Lithuania</w:t>
+      </w:r>
+      <w:r>
+        <w:rPr>
+          <w:lang w:val="en-US"/>
+        </w:rPr>
+        <w:t xml:space="preserve">" </w:t>
+      </w:r>
+      <w:r>
+        <w:rPr>
+          <w:lang w:val="en-US"/>
+        </w:rPr>
+        <w:t>style="</w:t>
+      </w:r>
+      <w:r>
+        <w:rPr>
+          <w:lang w:val="en-US"/>
+        </w:rPr>
+        <w:t xml:space="preserve"> </w:t>
+      </w:r>
+      <w:r>
+        <w:rPr>
+          <w:lang w:val="en-US"/>
+        </w:rPr>
+        <w:t>width:80%</w:t>
+      </w:r>
+      <w:r>
+        <w:rPr>
+          <w:lang w:val="en-US"/>
+        </w:rPr>
+        <w:t>" /&gt;</w:t>
+      </w:r>
+    </w:p>
+    <w:p>
+      <w:pPr>
+        <w:rPr>
+          <w:lang w:val="en-US"/>
+        </w:rPr>
+      </w:pPr>
+      <w:r>
+        <w:rPr>
+          <w:lang w:val="en-US"/>
+        </w:rPr>
+        <w:t>&lt;</w:t>
+      </w:r>
+      <w:proofErr w:type="spellStart"/>
+      <w:r>
+        <w:rPr>
+          <w:lang w:val="en-US"/>
+        </w:rPr>
+        <w:t>br</w:t>
+      </w:r>
+      <w:proofErr w:type="spellEnd"/>
+      <w:r>
+        <w:rPr>
+          <w:lang w:val="en-US"/>
+        </w:rPr>
+        <w:t xml:space="preserve"> clear="all"&gt;</w:t>
+      </w:r>
+    </w:p>
+    <w:p>
+      <w:pPr>
+        <w:rPr>
+          <w:lang w:val="en-US"/>
+        </w:rPr>
+      </w:pPr>
+      <w:r>
+        <w:rPr>
+          <w:lang w:val="en-US"/>
+        </w:rPr>
+        <w:t>&lt;strong&gt;</w:t>
+      </w:r>
+      <w:r>
+        <w:rPr>
+          <w:lang w:val="en-US"/>
+        </w:rPr>
+        <w:t>Figure 3 Collaboration diagram: Germany</w:t>
+      </w:r>
+      <w:r>
+        <w:rPr>
+          <w:lang w:val="en-US"/>
+        </w:rPr>
+        <w:t>&lt;</w:t>
+      </w:r>
+      <w:r>
+        <w:rPr>
+          <w:lang w:val="en-US"/>
+        </w:rPr>
+        <w:t>/</w:t>
+      </w:r>
+      <w:r>
+        <w:rPr>
+          <w:lang w:val="en-US"/>
+        </w:rPr>
+        <w:t>strong&gt;</w:t>
+      </w:r>
+    </w:p>
+    <w:p>
+      <w:pPr>
+        <w:rPr>
+          <w:lang w:val="en-US"/>
+        </w:rPr>
+      </w:pPr>
+      <w:r>
+        <w:rPr>
+          <w:lang w:val="en-US"/>
+        </w:rPr>
+        <w:t>&lt;</w:t>
+      </w:r>
+      <w:proofErr w:type="spellStart"/>
+      <w:r>
+        <w:rPr>
+          <w:lang w:val="en-US"/>
+        </w:rPr>
+        <w:t>br</w:t>
+      </w:r>
+      <w:proofErr w:type="spellEnd"/>
+      <w:r>
+        <w:rPr>
+          <w:lang w:val="en-US"/>
+        </w:rPr>
+        <w:t xml:space="preserve"> clear="all"&gt;</w:t>
+      </w:r>
+    </w:p>
+    <w:p>
+      <w:pPr>
+        <w:rPr>
+          <w:lang w:val="en-US"/>
+        </w:rPr>
+      </w:pPr>
+      <w:r>
+        <w:rPr>
+          <w:lang w:val="en-US"/>
+        </w:rPr>
+        <w:t>&lt;/div&gt;</w:t>
+      </w:r>
+    </w:p>
+    <w:p>
+      <w:pPr>
+        <w:rPr>
+          <w:lang w:val="en-US"/>
+        </w:rPr>
+      </w:pPr>
+      <w:r>
+        <w:rPr>
+          <w:lang w:val="en-US"/>
+        </w:rPr>
+        <w:t>&lt;</w:t>
+      </w:r>
+      <w:proofErr w:type="spellStart"/>
+      <w:r>
+        <w:rPr>
+          <w:lang w:val="en-US"/>
+        </w:rPr>
+        <w:t>br</w:t>
+      </w:r>
+      <w:proofErr w:type="spellEnd"/>
+      <w:r>
+        <w:rPr>
+          <w:lang w:val="en-US"/>
+        </w:rPr>
+        <w:t xml:space="preserve"> clear="all"&gt;</w:t>
+      </w:r>
+    </w:p>
+    <w:p>
+      <w:pPr>
+        <w:rPr>
+          <w:u w:val="single"/>
+          <w:lang w:val="en-US"/>
+        </w:rPr>
+      </w:pPr>
+    </w:p>
+    <w:p>
+      <w:pPr>
+        <w:pStyle w:val="Titolo3"/>
+        <w:rPr>
+          <w:lang w:val="en-US"/>
+        </w:rPr>
+      </w:pPr>
+      <w:r>
+        <w:rPr>
+          <w:lang w:val="en-US"/>
+        </w:rPr>
+        <w:t>Case 4: Belgium</w:t>
+      </w:r>
+    </w:p>
+    <w:p>
+      <w:pPr>
+        <w:rPr>
+          <w:lang w:val="en-US"/>
+        </w:rPr>
+      </w:pPr>
+    </w:p>
+    <w:p>
+      <w:pPr>
+        <w:rPr>
+          <w:lang w:val="en-US"/>
+        </w:rPr>
+      </w:pPr>
+      <w:r>
+        <w:rPr>
+          <w:lang w:val="en-US"/>
+        </w:rPr>
+        <w:t>&lt;div&gt;</w:t>
+      </w:r>
+    </w:p>
+    <w:p>
+      <w:pPr>
+        <w:rPr>
+          <w:lang w:val="en-US"/>
+        </w:rPr>
+      </w:pPr>
+      <w:r>
+        <w:rPr>
+          <w:lang w:val="en-US"/>
+        </w:rPr>
+        <w:t>&lt;</w:t>
+      </w:r>
+      <w:proofErr w:type="spellStart"/>
+      <w:r>
+        <w:rPr>
+          <w:lang w:val="en-US"/>
+        </w:rPr>
+        <w:t>br</w:t>
+      </w:r>
+      <w:proofErr w:type="spellEnd"/>
+      <w:r>
+        <w:rPr>
+          <w:lang w:val="en-US"/>
+        </w:rPr>
+        <w:t xml:space="preserve"> clear="all"&gt;</w:t>
+      </w:r>
+    </w:p>
+    <w:p>
+      <w:pPr>
+        <w:rPr>
+          <w:lang w:val="en-US"/>
+        </w:rPr>
+      </w:pPr>
+      <w:r>
+        <w:rPr>
+          <w:lang w:val="en-US"/>
+        </w:rPr>
+        <w:t>&lt;</w:t>
+      </w:r>
+      <w:proofErr w:type="spellStart"/>
+      <w:r>
+        <w:rPr>
+          <w:lang w:val="en-US"/>
+        </w:rPr>
+        <w:t>img</w:t>
+      </w:r>
+      <w:proofErr w:type="spellEnd"/>
+      <w:r>
+        <w:rPr>
+          <w:lang w:val="en-US"/>
+        </w:rPr>
+        <w:t xml:space="preserve"> </w:t>
+      </w:r>
+      <w:proofErr w:type="spellStart"/>
+      <w:r>
+        <w:rPr>
+          <w:lang w:val="en-US"/>
+        </w:rPr>
+        <w:t>src</w:t>
+      </w:r>
+      <w:proofErr w:type="spellEnd"/>
+      <w:r>
+        <w:rPr>
+          <w:lang w:val="en-US"/>
+        </w:rPr>
+        <w:t>="</w:t>
+      </w:r>
+      <w:r>
+        <w:rPr>
+          <w:lang w:val="en-US"/>
+        </w:rPr>
+        <w:t>collaboration-</w:t>
+      </w:r>
+      <w:r>
+        <w:rPr>
+          <w:lang w:val="en-US"/>
+        </w:rPr>
+        <w:t>4</w:t>
+      </w:r>
+      <w:r>
+        <w:rPr>
+          <w:lang w:val="en-US"/>
+        </w:rPr>
+        <w:t>.png" alt="</w:t>
+      </w:r>
+      <w:r>
+        <w:rPr>
+          <w:lang w:val="en-US"/>
+        </w:rPr>
+        <w:t xml:space="preserve"> Collaboration diagram: Belgium</w:t>
+      </w:r>
+      <w:r>
+        <w:rPr>
+          <w:lang w:val="en-US"/>
+        </w:rPr>
+        <w:t xml:space="preserve">" </w:t>
+      </w:r>
+      <w:r>
+        <w:rPr>
+          <w:lang w:val="en-US"/>
+        </w:rPr>
+        <w:t>style="</w:t>
+      </w:r>
+      <w:r>
+        <w:rPr>
+          <w:lang w:val="en-US"/>
+        </w:rPr>
+        <w:t>width:80%</w:t>
+      </w:r>
+      <w:r>
+        <w:rPr>
+          <w:lang w:val="en-US"/>
+        </w:rPr>
+        <w:t>" /&gt;</w:t>
+      </w:r>
+    </w:p>
+    <w:p>
+      <w:pPr>
+        <w:rPr>
+          <w:lang w:val="en-US"/>
+        </w:rPr>
+      </w:pPr>
+      <w:r>
+        <w:rPr>
+          <w:lang w:val="en-US"/>
+        </w:rPr>
+        <w:t>&lt;</w:t>
+      </w:r>
+      <w:proofErr w:type="spellStart"/>
+      <w:r>
+        <w:rPr>
+          <w:lang w:val="en-US"/>
+        </w:rPr>
+        <w:t>br</w:t>
+      </w:r>
+      <w:proofErr w:type="spellEnd"/>
+      <w:r>
+        <w:rPr>
+          <w:lang w:val="en-US"/>
+        </w:rPr>
+        <w:t xml:space="preserve"> clear="all"&gt;</w:t>
+      </w:r>
+    </w:p>
+    <w:p>
+      <w:pPr>
+        <w:pStyle w:val="Nessunaspaziatura"/>
+        <w:rPr>
+          <w:lang w:val="en-US"/>
+        </w:rPr>
+      </w:pPr>
+      <w:r>
+        <w:rPr>
+          <w:lang w:val="en-US"/>
+        </w:rPr>
+        <w:t>&lt;strong&gt;</w:t>
+      </w:r>
+      <w:r>
+        <w:rPr>
+          <w:lang w:val="en-US"/>
+        </w:rPr>
+        <w:t>Figure 4 Collaboration diagram: Belgium</w:t>
+      </w:r>
+      <w:r>
+        <w:rPr>
+          <w:lang w:val="en-US"/>
+        </w:rPr>
+        <w:t>&lt;</w:t>
+      </w:r>
+      <w:r>
+        <w:rPr>
+          <w:lang w:val="en-US"/>
+        </w:rPr>
+        <w:t>/</w:t>
+      </w:r>
+      <w:r>
+        <w:rPr>
+          <w:lang w:val="en-US"/>
+        </w:rPr>
+        <w:t>strong&gt;</w:t>
+      </w:r>
+    </w:p>
+    <w:p>
+      <w:pPr>
+        <w:rPr>
+          <w:lang w:val="en-US"/>
+        </w:rPr>
+      </w:pPr>
+      <w:r>
+        <w:rPr>
+          <w:lang w:val="en-US"/>
+        </w:rPr>
+        <w:t>&lt;</w:t>
+      </w:r>
+      <w:proofErr w:type="spellStart"/>
+      <w:r>
+        <w:rPr>
+          <w:lang w:val="en-US"/>
+        </w:rPr>
+        <w:t>br</w:t>
+      </w:r>
+      <w:proofErr w:type="spellEnd"/>
+      <w:r>
+        <w:rPr>
+          <w:lang w:val="en-US"/>
+        </w:rPr>
+        <w:t xml:space="preserve"> clear="all"&gt;</w:t>
+      </w:r>
+    </w:p>
+    <w:p>
+      <w:pPr>
+        <w:rPr>
+          <w:lang w:val="en-US"/>
+        </w:rPr>
+      </w:pPr>
+      <w:r>
+        <w:rPr>
+          <w:lang w:val="en-US"/>
+        </w:rPr>
+        <w:t>&lt;/div&gt;</w:t>
+      </w:r>
+    </w:p>
+    <w:p>
+      <w:pPr>
+        <w:rPr>
+          <w:lang w:val="en-US"/>
+        </w:rPr>
+      </w:pPr>
+      <w:r>
+        <w:rPr>
+          <w:lang w:val="en-US"/>
+        </w:rPr>
+        <w:t>&lt;</w:t>
+      </w:r>
+      <w:proofErr w:type="spellStart"/>
+      <w:r>
+        <w:rPr>
+          <w:lang w:val="en-US"/>
+        </w:rPr>
+        <w:t>br</w:t>
+      </w:r>
+      <w:proofErr w:type="spellEnd"/>
+      <w:r>
+        <w:rPr>
+          <w:lang w:val="en-US"/>
+        </w:rPr>
+        <w:t xml:space="preserve"> clear="all"&gt;</w:t>
+      </w:r>
+    </w:p>
+    <w:p>
+      <w:pPr>
+        <w:rPr>
+          <w:lang w:val="en-US"/>
+        </w:rPr>
+      </w:pPr>
+    </w:p>
+    <w:p>
+      <w:pPr>
+        <w:pStyle w:val="Titolo3"/>
+        <w:rPr>
+          <w:lang w:val="en-US"/>
+        </w:rPr>
+      </w:pPr>
+      <w:r>
+        <w:rPr>
+          <w:lang w:val="en-US"/>
+        </w:rPr>
+        <w:t xml:space="preserve">Case </w:t>
+      </w:r>
+      <w:r>
+        <w:rPr>
+          <w:lang w:val="en-US"/>
+        </w:rPr>
+        <w:t>5</w:t>
+      </w:r>
+      <w:r>
+        <w:rPr>
+          <w:lang w:val="en-US"/>
+        </w:rPr>
+        <w:t xml:space="preserve">: </w:t>
+      </w:r>
+      <w:r>
+        <w:rPr>
+          <w:lang w:val="en-US"/>
+        </w:rPr>
+        <w:t>Lithuania</w:t>
+      </w:r>
+    </w:p>
+    <w:p>
+      <w:pPr>
+        <w:rPr>
+          <w:lang w:val="en-US"/>
+        </w:rPr>
+      </w:pPr>
+    </w:p>
+    <w:p>
+      <w:pPr>
+        <w:rPr>
+          <w:lang w:val="en-US"/>
+        </w:rPr>
+      </w:pPr>
+      <w:r>
+        <w:rPr>
+          <w:lang w:val="en-US"/>
+        </w:rPr>
+        <w:t>&lt;div&gt;</w:t>
+      </w:r>
+    </w:p>
+    <w:p>
+      <w:pPr>
+        <w:rPr>
+          <w:lang w:val="en-US"/>
+        </w:rPr>
+      </w:pPr>
+      <w:r>
+        <w:rPr>
+          <w:lang w:val="en-US"/>
+        </w:rPr>
+        <w:t>&lt;</w:t>
+      </w:r>
+      <w:proofErr w:type="spellStart"/>
+      <w:r>
+        <w:rPr>
+          <w:lang w:val="en-US"/>
+        </w:rPr>
+        <w:t>br</w:t>
+      </w:r>
+      <w:proofErr w:type="spellEnd"/>
+      <w:r>
+        <w:rPr>
+          <w:lang w:val="en-US"/>
+        </w:rPr>
+        <w:t xml:space="preserve"> clear="all"&gt;</w:t>
+      </w:r>
+    </w:p>
+    <w:p>
+      <w:pPr>
+        <w:rPr>
+          <w:lang w:val="en-US"/>
+        </w:rPr>
+      </w:pPr>
+      <w:r>
+        <w:rPr>
+          <w:lang w:val="en-US"/>
+        </w:rPr>
+        <w:t>&lt;</w:t>
+      </w:r>
+      <w:proofErr w:type="spellStart"/>
+      <w:r>
+        <w:rPr>
+          <w:lang w:val="en-US"/>
+        </w:rPr>
+        <w:t>img</w:t>
+      </w:r>
+      <w:proofErr w:type="spellEnd"/>
+      <w:r>
+        <w:rPr>
+          <w:lang w:val="en-US"/>
+        </w:rPr>
+        <w:t xml:space="preserve"> </w:t>
+      </w:r>
+      <w:proofErr w:type="spellStart"/>
+      <w:r>
+        <w:rPr>
+          <w:lang w:val="en-US"/>
+        </w:rPr>
+        <w:t>src</w:t>
+      </w:r>
+      <w:proofErr w:type="spellEnd"/>
+      <w:r>
+        <w:rPr>
+          <w:lang w:val="en-US"/>
+        </w:rPr>
+        <w:t>="</w:t>
+      </w:r>
+      <w:r>
+        <w:rPr>
+          <w:lang w:val="en-US"/>
+        </w:rPr>
+        <w:t>collaboration-5</w:t>
+      </w:r>
+      <w:r>
+        <w:rPr>
+          <w:lang w:val="en-US"/>
+        </w:rPr>
+        <w:t>.png" alt="</w:t>
       </w:r>
       <w:r>
         <w:rPr>
@@ -725,7 +1597,25 @@
         <w:rPr>
           <w:lang w:val="en-US"/>
         </w:rPr>
-        <w:t>Italy and Spain</w:t>
+        <w:t>Lithuania</w:t>
+      </w:r>
+      <w:r>
+        <w:rPr>
+          <w:lang w:val="en-US"/>
+        </w:rPr>
+        <w:t>" style="</w:t>
+      </w:r>
+      <w:r>
+        <w:rPr>
+          <w:lang w:val="en-US"/>
+        </w:rPr>
+        <w:t>width:80%</w:t>
+      </w:r>
+      <w:r>
+        <w:rPr>
+          <w:lang w:val="en-US"/>
+        </w:rPr>
+        <w:t>" /&gt;</w:t>
       </w:r>
     </w:p>
     <w:p>
@@ -757,6 +1647,71 @@
     </w:p>
     <w:p>
       <w:pPr>
+        <w:pStyle w:val="Nessunaspaziatura"/>
+        <w:rPr>
+          <w:lang w:val="en-US"/>
+        </w:rPr>
+      </w:pPr>
+      <w:r>
+        <w:rPr>
+          <w:lang w:val="en-US"/>
+        </w:rPr>
+        <w:t>&lt;strong&gt;</w:t>
+      </w:r>
+      <w:r>
+        <w:rPr>
+          <w:lang w:val="en-US"/>
+        </w:rPr>
+        <w:t xml:space="preserve">Figure 5 Collaboration diagram: </w:t>
+      </w:r>
+      <w:r>
+        <w:rPr>
+          <w:lang w:val="en-US"/>
+        </w:rPr>
+        <w:t>Lithuania&lt;</w:t>
+      </w:r>
+      <w:r>
+        <w:rPr>
+          <w:lang w:val="en-US"/>
+        </w:rPr>
+        <w:t>/</w:t>
+      </w:r>
+      <w:r>
+        <w:rPr>
+          <w:lang w:val="en-US"/>
+        </w:rPr>
+        <w:t>strong&gt;</w:t>
+      </w:r>
+    </w:p>
+    <w:p>
+      <w:pPr>
+        <w:rPr>
+          <w:lang w:val="en-US"/>
+        </w:rPr>
+      </w:pPr>
+      <w:r>
+        <w:rPr>
+          <w:lang w:val="en-US"/>
+        </w:rPr>
+        <w:t>&lt;</w:t>
+      </w:r>
+      <w:proofErr w:type="spellStart"/>
+      <w:r>
+        <w:rPr>
+          <w:lang w:val="en-US"/>
+        </w:rPr>
+        <w:t>br</w:t>
+      </w:r>
+      <w:proofErr w:type="spellEnd"/>
+      <w:r>
+        <w:rPr>
+          <w:lang w:val="en-US"/>
+        </w:rPr>
+        <w:t xml:space="preserve"> clear="all"&gt;</w:t>
+      </w:r>
+    </w:p>
+    <w:p>
+      <w:pPr>
         <w:rPr>
           <w:lang w:val="en-US"/>
         </w:rPr>
@@ -771,48 +1726,6 @@
     <w:p>
       <w:pPr>
         <w:rPr>
-          <w:u w:val="single"/>
-          <w:lang w:val="en-US"/>
-        </w:rPr>
-      </w:pPr>
-    </w:p>
-    <w:p>
-      <w:pPr>
-        <w:pStyle w:val="Titolo3"/>
-        <w:rPr>
-          <w:lang w:val="en-US"/>
-        </w:rPr>
-      </w:pPr>
-      <w:r>
-        <w:rPr>
-          <w:lang w:val="en-US"/>
-        </w:rPr>
-        <w:t>Case 3: Germany and Lithuania</w:t>
-      </w:r>
-    </w:p>
-    <w:p>
-      <w:pPr>
-        <w:rPr>
-          <w:lang w:val="en-US"/>
-        </w:rPr>
-      </w:pPr>
-    </w:p>
-    <w:p>
-      <w:pPr>
-        <w:rPr>
-          <w:lang w:val="en-US"/>
-        </w:rPr>
-      </w:pPr>
-      <w:r>
-        <w:rPr>
-          <w:lang w:val="en-US"/>
-        </w:rPr>
-        <w:t>&lt;div&gt;</w:t>
-      </w:r>
-    </w:p>
-    <w:p>
-      <w:pPr>
-        <w:rPr>
           <w:lang w:val="en-US"/>
         </w:rPr>
       </w:pPr>
@@ -835,413 +1748,6 @@
           <w:lang w:val="en-US"/>
         </w:rPr>
         <w:t xml:space="preserve"> clear="all"&gt;</w:t>
-      </w:r>
-    </w:p>
-    <w:p>
-      <w:pPr>
-        <w:rPr>
-          <w:lang w:val="en-US"/>
-        </w:rPr>
-      </w:pPr>
-      <w:r>
-        <w:rPr>
-          <w:lang w:val="en-US"/>
-        </w:rPr>
-        <w:t>&lt;</w:t>
-      </w:r>
-      <w:proofErr w:type="spellStart"/>
-      <w:r>
-        <w:rPr>
-          <w:lang w:val="en-US"/>
-        </w:rPr>
-        <w:t>img</w:t>
-      </w:r>
-      <w:proofErr w:type="spellEnd"/>
-      <w:r>
-        <w:rPr>
-          <w:lang w:val="en-US"/>
-        </w:rPr>
-        <w:t xml:space="preserve"> </w:t>
-      </w:r>
-      <w:proofErr w:type="spellStart"/>
-      <w:r>
-        <w:rPr>
-          <w:lang w:val="en-US"/>
-        </w:rPr>
-        <w:t>src</w:t>
-      </w:r>
-      <w:proofErr w:type="spellEnd"/>
-      <w:r>
-        <w:rPr>
-          <w:lang w:val="en-US"/>
-        </w:rPr>
-        <w:t>="</w:t>
-      </w:r>
-      <w:r>
-        <w:rPr>
-          <w:lang w:val="en-US"/>
-        </w:rPr>
-        <w:t>collaboration-3</w:t>
-      </w:r>
-      <w:r>
-        <w:rPr>
-          <w:lang w:val="en-US"/>
-        </w:rPr>
-        <w:t>.png" alt="</w:t>
-      </w:r>
-      <w:r>
-        <w:rPr>
-          <w:lang w:val="en-US"/>
-        </w:rPr>
-        <w:t xml:space="preserve">Collaboration diagram: </w:t>
-      </w:r>
-      <w:r>
-        <w:rPr>
-          <w:lang w:val="en-US"/>
-        </w:rPr>
-        <w:t>Germany and Lithuania</w:t>
-      </w:r>
-      <w:r>
-        <w:rPr>
-          <w:lang w:val="en-US"/>
-        </w:rPr>
-        <w:t xml:space="preserve">" </w:t>
-      </w:r>
-      <w:r>
-        <w:rPr>
-          <w:lang w:val="en-US"/>
-        </w:rPr>
-        <w:t>style="</w:t>
-      </w:r>
-      <w:r>
-        <w:rPr>
-          <w:lang w:val="en-US"/>
-        </w:rPr>
-        <w:t xml:space="preserve"> </w:t>
-      </w:r>
-      <w:r>
-        <w:rPr>
-          <w:lang w:val="en-US"/>
-        </w:rPr>
-        <w:t>width:80%</w:t>
-      </w:r>
-      <w:r>
-        <w:rPr>
-          <w:lang w:val="en-US"/>
-        </w:rPr>
-        <w:t>" /&gt;</w:t>
-      </w:r>
-    </w:p>
-    <w:p>
-      <w:pPr>
-        <w:rPr>
-          <w:i/>
-          <w:iCs/>
-          <w:color w:val="44546A" w:themeColor="text2"/>
-          <w:sz w:val="18"/>
-          <w:szCs w:val="18"/>
-          <w:lang w:val="en-US"/>
-        </w:rPr>
-      </w:pPr>
-      <w:r>
-        <w:rPr>
-          <w:i/>
-          <w:iCs/>
-          <w:color w:val="44546A" w:themeColor="text2"/>
-          <w:sz w:val="18"/>
-          <w:szCs w:val="18"/>
-          <w:lang w:val="en-US"/>
-        </w:rPr>
-        <w:t>Figure 3 Collaboration diagram: Germany and Lithuania</w:t>
-      </w:r>
-    </w:p>
-    <w:p>
-      <w:pPr>
-        <w:rPr>
-          <w:lang w:val="en-US"/>
-        </w:rPr>
-      </w:pPr>
-      <w:r>
-        <w:rPr>
-          <w:lang w:val="en-US"/>
-        </w:rPr>
-        <w:t>&lt;</w:t>
-      </w:r>
-      <w:proofErr w:type="spellStart"/>
-      <w:r>
-        <w:rPr>
-          <w:lang w:val="en-US"/>
-        </w:rPr>
-        <w:t>br</w:t>
-      </w:r>
-      <w:proofErr w:type="spellEnd"/>
-      <w:r>
-        <w:rPr>
-          <w:lang w:val="en-US"/>
-        </w:rPr>
-        <w:t xml:space="preserve"> clear="all"&gt;</w:t>
-      </w:r>
-    </w:p>
-    <w:p>
-      <w:pPr>
-        <w:rPr>
-          <w:lang w:val="en-US"/>
-        </w:rPr>
-      </w:pPr>
-      <w:r>
-        <w:rPr>
-          <w:lang w:val="en-US"/>
-        </w:rPr>
-        <w:t>&lt;/div&gt;</w:t>
-      </w:r>
-    </w:p>
-    <w:p>
-      <w:pPr>
-        <w:rPr>
-          <w:u w:val="single"/>
-          <w:lang w:val="en-US"/>
-        </w:rPr>
-      </w:pPr>
-    </w:p>
-    <w:p>
-      <w:pPr>
-        <w:pStyle w:val="Titolo3"/>
-        <w:rPr>
-          <w:lang w:val="en-US"/>
-        </w:rPr>
-      </w:pPr>
-      <w:r>
-        <w:rPr>
-          <w:lang w:val="en-US"/>
-        </w:rPr>
-        <w:t>Case 4: Belgium</w:t>
-      </w:r>
-    </w:p>
-    <w:p>
-      <w:pPr>
-        <w:rPr>
-          <w:lang w:val="en-US"/>
-        </w:rPr>
-      </w:pPr>
-    </w:p>
-    <w:p>
-      <w:pPr>
-        <w:rPr>
-          <w:lang w:val="en-US"/>
-        </w:rPr>
-      </w:pPr>
-      <w:r>
-        <w:rPr>
-          <w:lang w:val="en-US"/>
-        </w:rPr>
-        <w:t>&lt;div&gt;</w:t>
-      </w:r>
-    </w:p>
-    <w:p>
-      <w:pPr>
-        <w:rPr>
-          <w:lang w:val="en-US"/>
-        </w:rPr>
-      </w:pPr>
-      <w:r>
-        <w:rPr>
-          <w:lang w:val="en-US"/>
-        </w:rPr>
-        <w:t>&lt;</w:t>
-      </w:r>
-      <w:proofErr w:type="spellStart"/>
-      <w:r>
-        <w:rPr>
-          <w:lang w:val="en-US"/>
-        </w:rPr>
-        <w:t>br</w:t>
-      </w:r>
-      <w:proofErr w:type="spellEnd"/>
-      <w:r>
-        <w:rPr>
-          <w:lang w:val="en-US"/>
-        </w:rPr>
-        <w:t xml:space="preserve"> clear="all"&gt;</w:t>
-      </w:r>
-    </w:p>
-    <w:p>
-      <w:pPr>
-        <w:rPr>
-          <w:lang w:val="en-US"/>
-        </w:rPr>
-      </w:pPr>
-      <w:r>
-        <w:rPr>
-          <w:lang w:val="en-US"/>
-        </w:rPr>
-        <w:t>&lt;</w:t>
-      </w:r>
-      <w:proofErr w:type="spellStart"/>
-      <w:r>
-        <w:rPr>
-          <w:lang w:val="en-US"/>
-        </w:rPr>
-        <w:t>img</w:t>
-      </w:r>
-      <w:proofErr w:type="spellEnd"/>
-      <w:r>
-        <w:rPr>
-          <w:lang w:val="en-US"/>
-        </w:rPr>
-        <w:t xml:space="preserve"> </w:t>
-      </w:r>
-      <w:proofErr w:type="spellStart"/>
-      <w:r>
-        <w:rPr>
-          <w:lang w:val="en-US"/>
-        </w:rPr>
-        <w:t>src</w:t>
-      </w:r>
-      <w:proofErr w:type="spellEnd"/>
-      <w:r>
-        <w:rPr>
-          <w:lang w:val="en-US"/>
-        </w:rPr>
-        <w:t>="</w:t>
-      </w:r>
-      <w:r>
-        <w:rPr>
-          <w:lang w:val="en-US"/>
-        </w:rPr>
-        <w:t>collaboration-</w:t>
-      </w:r>
-      <w:r>
-        <w:rPr>
-          <w:lang w:val="en-US"/>
-        </w:rPr>
-        <w:t>4</w:t>
-      </w:r>
-      <w:r>
-        <w:rPr>
-          <w:lang w:val="en-US"/>
-        </w:rPr>
-        <w:t>.png" alt="</w:t>
-      </w:r>
-      <w:r>
-        <w:rPr>
-          <w:lang w:val="en-US"/>
-        </w:rPr>
-        <w:t xml:space="preserve"> Collaboration diagram: Belgium</w:t>
-      </w:r>
-      <w:r>
-        <w:rPr>
-          <w:lang w:val="en-US"/>
-        </w:rPr>
-        <w:t xml:space="preserve">" </w:t>
-      </w:r>
-      <w:r>
-        <w:rPr>
-          <w:lang w:val="en-US"/>
-        </w:rPr>
-        <w:t>style="</w:t>
-      </w:r>
-      <w:r>
-        <w:rPr>
-          <w:lang w:val="en-US"/>
-        </w:rPr>
-        <w:t>width:80%</w:t>
-      </w:r>
-      <w:r>
-        <w:rPr>
-          <w:lang w:val="en-US"/>
-        </w:rPr>
-        <w:t>" /&gt;</w:t>
-      </w:r>
-    </w:p>
-    <w:p>
-      <w:pPr>
-        <w:rPr>
-          <w:lang w:val="en-US"/>
-        </w:rPr>
-      </w:pPr>
-      <w:r>
-        <w:rPr>
-          <w:i/>
-          <w:iCs/>
-          <w:color w:val="44546A" w:themeColor="text2"/>
-          <w:sz w:val="18"/>
-          <w:szCs w:val="18"/>
-          <w:lang w:val="en-US"/>
-        </w:rPr>
-        <w:t xml:space="preserve">Figure </w:t>
-      </w:r>
-      <w:r>
-        <w:rPr>
-          <w:i/>
-          <w:iCs/>
-          <w:color w:val="44546A" w:themeColor="text2"/>
-          <w:sz w:val="18"/>
-          <w:szCs w:val="18"/>
-          <w:lang w:val="en-US"/>
-        </w:rPr>
-        <w:t>4</w:t>
-      </w:r>
-      <w:r>
-        <w:rPr>
-          <w:i/>
-          <w:iCs/>
-          <w:color w:val="44546A" w:themeColor="text2"/>
-          <w:sz w:val="18"/>
-          <w:szCs w:val="18"/>
-          <w:lang w:val="en-US"/>
-        </w:rPr>
-        <w:t xml:space="preserve"> Collaboration diagram: </w:t>
-      </w:r>
-      <w:r>
-        <w:rPr>
-          <w:i/>
-          <w:iCs/>
-          <w:color w:val="44546A" w:themeColor="text2"/>
-          <w:sz w:val="18"/>
-          <w:szCs w:val="18"/>
-          <w:lang w:val="en-US"/>
-        </w:rPr>
-        <w:t>Belgium</w:t>
-      </w:r>
-    </w:p>
-    <w:p>
-      <w:pPr>
-        <w:rPr>
-          <w:lang w:val="en-US"/>
-        </w:rPr>
-      </w:pPr>
-      <w:r>
-        <w:rPr>
-          <w:lang w:val="en-US"/>
-        </w:rPr>
-        <w:t>&lt;</w:t>
-      </w:r>
-      <w:proofErr w:type="spellStart"/>
-      <w:r>
-        <w:rPr>
-          <w:lang w:val="en-US"/>
-        </w:rPr>
-        <w:t>br</w:t>
-      </w:r>
-      <w:proofErr w:type="spellEnd"/>
-      <w:r>
-        <w:rPr>
-          <w:lang w:val="en-US"/>
-        </w:rPr>
-        <w:t xml:space="preserve"> clear="all"&gt;</w:t>
-      </w:r>
-    </w:p>
-    <w:p>
-      <w:pPr>
-        <w:rPr>
-          <w:lang w:val="en-US"/>
-        </w:rPr>
-      </w:pPr>
-      <w:r>
-        <w:rPr>
-          <w:lang w:val="en-US"/>
-        </w:rPr>
-        <w:t>&lt;/div&gt;</w:t>
       </w:r>
     </w:p>
     <w:p>
@@ -1262,7 +1768,7 @@
 </file>
 
 <file path=word/numbering.xml><?xml version="1.0" encoding="utf-8"?>
-<w:numbering xmlns:wpc="http://schemas.microsoft.com/office/word/2010/wordprocessingCanvas" xmlns:cx="http://schemas.microsoft.com/office/drawing/2014/chartex" xmlns:cx1="http://schemas.microsoft.com/office/drawing/2015/9/8/chartex" xmlns:cx2="http://schemas.microsoft.com/office/drawing/2015/10/21/chartex" xmlns:cx3="http://schemas.microsoft.com/office/drawing/2016/5/9/chartex" xmlns:cx4="http://schemas.microsoft.com/office/drawing/2016/5/10/chartex" xmlns:cx5="http://schemas.microsoft.com/office/drawing/2016/5/11/chartex" xmlns:cx6="http://schemas.microsoft.com/office/drawing/2016/5/12/chartex" xmlns:cx7="http://schemas.microsoft.com/office/drawing/2016/5/13/chartex" xmlns:cx8="http://schemas.microsoft.com/office/drawing/2016/5/14/chartex" xmlns:mc="http://schemas.openxmlformats.org/markup-compatibility/2006" xmlns:aink="http://schemas.microsoft.com/office/drawing/2016/ink" xmlns:am3d="http://schemas.microsoft.com/office/drawing/2017/model3d" xmlns:o="urn:schemas-microsoft-com:office:office" xmlns:r="http://schemas.openxmlformats.org/officeDocument/2006/relationships" xmlns:m="http://schemas.openxmlformats.org/officeDocument/2006/math" xmlns:v="urn:schemas-microsoft-com:vml" xmlns:wp14="http://schemas.microsoft.com/office/word/2010/wordprocessingDrawing" xmlns:wp="http://schemas.openxmlformats.org/drawingml/2006/wordprocessingDrawing" xmlns:w10="urn:schemas-microsoft-com:office:word" xmlns:w="http://schemas.openxmlformats.org/wordprocessingml/2006/main" xmlns:w14="http://schemas.microsoft.com/office/word/2010/wordml" xmlns:w15="http://schemas.microsoft.com/office/word/2012/wordml" xmlns:w16cex="http://schemas.microsoft.com/office/word/2018/wordml/cex" xmlns:w16cid="http://schemas.microsoft.com/office/word/2016/wordml/cid" xmlns:w16="http://schemas.microsoft.com/office/word/2018/wordml" xmlns:w16se="http://schemas.microsoft.com/office/word/2015/wordml/symex" xmlns:wpg="http://schemas.microsoft.com/office/word/2010/wordprocessingGroup" xmlns:wpi="http://schemas.microsoft.com/office/word/2010/wordprocessingInk" xmlns:wne="http://schemas.microsoft.com/office/word/2006/wordml" xmlns:wps="http://schemas.microsoft.com/office/word/2010/wordprocessingShape" mc:Ignorable="w14 w15 w16se w16cid w16 w16cex wp14">
+<w:numbering xmlns:wpc="http://schemas.microsoft.com/office/word/2010/wordprocessingCanvas" xmlns:cx="http://schemas.microsoft.com/office/drawing/2014/chartex" xmlns:cx1="http://schemas.microsoft.com/office/drawing/2015/9/8/chartex" xmlns:cx2="http://schemas.microsoft.com/office/drawing/2015/10/21/chartex" xmlns:cx3="http://schemas.microsoft.com/office/drawing/2016/5/9/chartex" xmlns:cx4="http://schemas.microsoft.com/office/drawing/2016/5/10/chartex" xmlns:cx5="http://schemas.microsoft.com/office/drawing/2016/5/11/chartex" xmlns:cx6="http://schemas.microsoft.com/office/drawing/2016/5/12/chartex" xmlns:cx7="http://schemas.microsoft.com/office/drawing/2016/5/13/chartex" xmlns:cx8="http://schemas.microsoft.com/office/drawing/2016/5/14/chartex" xmlns:mc="http://schemas.openxmlformats.org/markup-compatibility/2006" xmlns:aink="http://schemas.microsoft.com/office/drawing/2016/ink" xmlns:am3d="http://schemas.microsoft.com/office/drawing/2017/model3d" xmlns:o="urn:schemas-microsoft-com:office:office" xmlns:r="http://schemas.openxmlformats.org/officeDocument/2006/relationships" xmlns:m="http://schemas.openxmlformats.org/officeDocument/2006/math" xmlns:v="urn:schemas-microsoft-com:vml" xmlns:wp14="http://schemas.microsoft.com/office/word/2010/wordprocessingDrawing" xmlns:wp="http://schemas.openxmlformats.org/drawingml/2006/wordprocessingDrawing" xmlns:w10="urn:schemas-microsoft-com:office:word" xmlns:w="http://schemas.openxmlformats.org/wordprocessingml/2006/main" xmlns:w14="http://schemas.microsoft.com/office/word/2010/wordml" xmlns:w15="http://schemas.microsoft.com/office/word/2012/wordml" xmlns:w16cex="http://schemas.microsoft.com/office/word/2018/wordml/cex" xmlns:w16cid="http://schemas.microsoft.com/office/word/2016/wordml/cid" xmlns:w16="http://schemas.microsoft.com/office/word/2018/wordml" xmlns:w16sdtdh="http://schemas.microsoft.com/office/word/2020/wordml/sdtdatahash" xmlns:w16se="http://schemas.microsoft.com/office/word/2015/wordml/symex" xmlns:wpg="http://schemas.microsoft.com/office/word/2010/wordprocessingGroup" xmlns:wpi="http://schemas.microsoft.com/office/word/2010/wordprocessingInk" xmlns:wne="http://schemas.microsoft.com/office/word/2006/wordml" xmlns:wps="http://schemas.microsoft.com/office/word/2010/wordprocessingShape" mc:Ignorable="w14 w15 w16se w16cid w16 w16cex w16sdtdh wp14">
   <w:abstractNum w:abstractNumId="0" w15:restartNumberingAfterBreak="0">
     <w:nsid w:val="17D9184B"/>
     <w:multiLevelType w:val="hybridMultilevel"/>
@@ -1712,7 +2218,7 @@
 </file>
 
 <file path=word/styles.xml><?xml version="1.0" encoding="utf-8"?>
-<w:styles xmlns:mc="http://schemas.openxmlformats.org/markup-compatibility/2006" xmlns:r="http://schemas.openxmlformats.org/officeDocument/2006/relationships" xmlns:w="http://schemas.openxmlformats.org/wordprocessingml/2006/main" xmlns:w14="http://schemas.microsoft.com/office/word/2010/wordml" xmlns:w15="http://schemas.microsoft.com/office/word/2012/wordml" xmlns:w16cex="http://schemas.microsoft.com/office/word/2018/wordml/cex" xmlns:w16cid="http://schemas.microsoft.com/office/word/2016/wordml/cid" xmlns:w16="http://schemas.microsoft.com/office/word/2018/wordml" xmlns:w16se="http://schemas.microsoft.com/office/word/2015/wordml/symex" mc:Ignorable="w14 w15 w16se w16cid w16 w16cex">
+<w:styles xmlns:mc="http://schemas.openxmlformats.org/markup-compatibility/2006" xmlns:r="http://schemas.openxmlformats.org/officeDocument/2006/relationships" xmlns:w="http://schemas.openxmlformats.org/wordprocessingml/2006/main" xmlns:w14="http://schemas.microsoft.com/office/word/2010/wordml" xmlns:w15="http://schemas.microsoft.com/office/word/2012/wordml" xmlns:w16cex="http://schemas.microsoft.com/office/word/2018/wordml/cex" xmlns:w16cid="http://schemas.microsoft.com/office/word/2016/wordml/cid" xmlns:w16="http://schemas.microsoft.com/office/word/2018/wordml" xmlns:w16sdtdh="http://schemas.microsoft.com/office/word/2020/wordml/sdtdatahash" xmlns:w16se="http://schemas.microsoft.com/office/word/2015/wordml/symex" mc:Ignorable="w14 w15 w16se w16cid w16 w16cex w16sdtdh">
   <w:docDefaults>
     <w:rPrDefault>
       <w:rPr>

</xml_diff>

<commit_message>
updated the collaboration page
</commit_message>
<xml_diff>
--- a/pandoc/word/collaboration.docx
+++ b/pandoc/word/collaboration.docx
@@ -122,9 +122,8 @@
           <w:shd w:val="clear" w:color="auto" w:fill="FFFFFF"/>
           <w:lang w:val="en-US"/>
         </w:rPr>
-        <w:t xml:space="preserve">by the </w:t>
-      </w:r>
-      <w:proofErr w:type="spellStart"/>
+        <w:t>by the PanC</w:t>
+      </w:r>
       <w:r>
         <w:rPr>
           <w:rFonts w:ascii="Open Sans" w:hAnsi="Open Sans" w:cs="Open Sans"/>
@@ -134,7 +133,7 @@
           <w:shd w:val="clear" w:color="auto" w:fill="FFFFFF"/>
           <w:lang w:val="en-US"/>
         </w:rPr>
-        <w:t>PanC</w:t>
+        <w:t>a</w:t>
       </w:r>
       <w:r>
         <w:rPr>
@@ -145,7 +144,7 @@
           <w:shd w:val="clear" w:color="auto" w:fill="FFFFFF"/>
           <w:lang w:val="en-US"/>
         </w:rPr>
-        <w:t>a</w:t>
+        <w:t xml:space="preserve">reSurPass project </w:t>
       </w:r>
       <w:r>
         <w:rPr>
@@ -156,29 +155,6 @@
           <w:shd w:val="clear" w:color="auto" w:fill="FFFFFF"/>
           <w:lang w:val="en-US"/>
         </w:rPr>
-        <w:t>reSurPass</w:t>
-      </w:r>
-      <w:proofErr w:type="spellEnd"/>
-      <w:r>
-        <w:rPr>
-          <w:rFonts w:ascii="Open Sans" w:hAnsi="Open Sans" w:cs="Open Sans"/>
-          <w:color w:val="000000"/>
-          <w:sz w:val="21"/>
-          <w:szCs w:val="21"/>
-          <w:shd w:val="clear" w:color="auto" w:fill="FFFFFF"/>
-          <w:lang w:val="en-US"/>
-        </w:rPr>
-        <w:t xml:space="preserve"> project </w:t>
-      </w:r>
-      <w:r>
-        <w:rPr>
-          <w:rFonts w:ascii="Open Sans" w:hAnsi="Open Sans" w:cs="Open Sans"/>
-          <w:color w:val="000000"/>
-          <w:sz w:val="21"/>
-          <w:szCs w:val="21"/>
-          <w:shd w:val="clear" w:color="auto" w:fill="FFFFFF"/>
-          <w:lang w:val="en-US"/>
-        </w:rPr>
         <w:t>to allow the collaboration among the actors involved in the Survivorship Passport generation and management process.</w:t>
       </w:r>
     </w:p>
@@ -228,7 +204,7 @@
         <w:rPr>
           <w:lang w:val="en-US"/>
         </w:rPr>
-        <w:t>Case 2: Italy and Spain</w:t>
+        <w:t>Case 2: Italy</w:t>
       </w:r>
     </w:p>
     <w:p>
@@ -287,6 +263,30 @@
     </w:p>
     <w:p>
       <w:pPr>
+        <w:pStyle w:val="Paragrafoelenco"/>
+        <w:numPr>
+          <w:ilvl w:val="0"/>
+          <w:numId w:val="5"/>
+        </w:numPr>
+        <w:rPr>
+          <w:lang w:val="en-US"/>
+        </w:rPr>
+      </w:pPr>
+      <w:r>
+        <w:rPr>
+          <w:lang w:val="en-US"/>
+        </w:rPr>
+        <w:t xml:space="preserve">Case 6: </w:t>
+      </w:r>
+      <w:r>
+        <w:rPr>
+          <w:lang w:val="en-US"/>
+        </w:rPr>
+        <w:t>Spain</w:t>
+      </w:r>
+    </w:p>
+    <w:p>
+      <w:pPr>
         <w:rPr>
           <w:lang w:val="en-US"/>
         </w:rPr>
@@ -336,163 +336,313 @@
         <w:rPr>
           <w:lang w:val="en-US"/>
         </w:rPr>
+        <w:t>&lt;br clear="all"&gt;</w:t>
+      </w:r>
+    </w:p>
+    <w:p>
+      <w:pPr>
+        <w:rPr>
+          <w:lang w:val="en-US"/>
+        </w:rPr>
+      </w:pPr>
+      <w:r>
+        <w:rPr>
+          <w:lang w:val="en-US"/>
+        </w:rPr>
+        <w:t>&lt;img src="</w:t>
+      </w:r>
+      <w:r>
+        <w:rPr>
+          <w:lang w:val="en-US"/>
+        </w:rPr>
+        <w:t>collaboration-1</w:t>
+      </w:r>
+      <w:r>
+        <w:rPr>
+          <w:lang w:val="en-US"/>
+        </w:rPr>
+        <w:t>.png" alt="</w:t>
+      </w:r>
+      <w:r>
+        <w:rPr>
+          <w:lang w:val="en-US"/>
+        </w:rPr>
+        <w:t>Collaboration diagram: Austria</w:t>
+      </w:r>
+      <w:r>
+        <w:rPr>
+          <w:lang w:val="en-US"/>
+        </w:rPr>
+        <w:t xml:space="preserve"> " style="</w:t>
+      </w:r>
+      <w:r>
+        <w:rPr>
+          <w:lang w:val="en-US"/>
+        </w:rPr>
+        <w:t xml:space="preserve"> </w:t>
+      </w:r>
+      <w:r>
+        <w:rPr>
+          <w:lang w:val="en-US"/>
+        </w:rPr>
+        <w:t>width:80%</w:t>
+      </w:r>
+      <w:r>
+        <w:rPr>
+          <w:lang w:val="en-US"/>
+        </w:rPr>
+        <w:t>" /&gt;</w:t>
+      </w:r>
+    </w:p>
+    <w:p>
+      <w:pPr>
+        <w:rPr>
+          <w:lang w:val="en-US"/>
+        </w:rPr>
+      </w:pPr>
+      <w:r>
+        <w:rPr>
+          <w:lang w:val="en-US"/>
+        </w:rPr>
+        <w:t>&lt;br clear="all"&gt;</w:t>
+      </w:r>
+    </w:p>
+    <w:p>
+      <w:pPr>
+        <w:rPr>
+          <w:lang w:val="en-US"/>
+        </w:rPr>
+      </w:pPr>
+      <w:r>
+        <w:rPr>
+          <w:lang w:val="en-US"/>
+        </w:rPr>
+        <w:t>&lt;strong&gt;</w:t>
+      </w:r>
+      <w:r>
+        <w:rPr>
+          <w:lang w:val="en-US"/>
+        </w:rPr>
+        <w:t>Figure 1 Collaboration diagram: Austria</w:t>
+      </w:r>
+      <w:r>
+        <w:rPr>
+          <w:lang w:val="en-US"/>
+        </w:rPr>
+        <w:t xml:space="preserve"> and Lithuania</w:t>
+      </w:r>
+      <w:r>
+        <w:rPr>
+          <w:lang w:val="en-US"/>
+        </w:rPr>
         <w:t>&lt;</w:t>
       </w:r>
-      <w:proofErr w:type="spellStart"/>
-      <w:r>
-        <w:rPr>
-          <w:lang w:val="en-US"/>
-        </w:rPr>
-        <w:t>br</w:t>
-      </w:r>
-      <w:proofErr w:type="spellEnd"/>
-      <w:r>
-        <w:rPr>
-          <w:lang w:val="en-US"/>
-        </w:rPr>
-        <w:t xml:space="preserve"> clear="all"&gt;</w:t>
-      </w:r>
-    </w:p>
-    <w:p>
-      <w:pPr>
-        <w:rPr>
-          <w:lang w:val="en-US"/>
-        </w:rPr>
-      </w:pPr>
+      <w:r>
+        <w:rPr>
+          <w:lang w:val="en-US"/>
+        </w:rPr>
+        <w:t>/</w:t>
+      </w:r>
+      <w:r>
+        <w:rPr>
+          <w:lang w:val="en-US"/>
+        </w:rPr>
+        <w:t>strong&gt;</w:t>
+      </w:r>
+    </w:p>
+    <w:p>
+      <w:pPr>
+        <w:rPr>
+          <w:lang w:val="en-US"/>
+        </w:rPr>
+      </w:pPr>
+      <w:r>
+        <w:rPr>
+          <w:lang w:val="en-US"/>
+        </w:rPr>
+        <w:t>&lt;br clear="all"&gt;</w:t>
+      </w:r>
+    </w:p>
+    <w:p>
+      <w:pPr>
+        <w:rPr>
+          <w:lang w:val="en-US"/>
+        </w:rPr>
+      </w:pPr>
+      <w:r>
+        <w:rPr>
+          <w:lang w:val="en-US"/>
+        </w:rPr>
+        <w:t>&lt;/div&gt;</w:t>
+      </w:r>
+    </w:p>
+    <w:p>
+      <w:pPr>
+        <w:rPr>
+          <w:lang w:val="en-US"/>
+        </w:rPr>
+      </w:pPr>
+      <w:r>
+        <w:rPr>
+          <w:lang w:val="en-US"/>
+        </w:rPr>
+        <w:t>&lt;br clear="all"&gt;</w:t>
+      </w:r>
+    </w:p>
+    <w:p>
+      <w:pPr>
+        <w:rPr>
+          <w:u w:val="single"/>
+          <w:lang w:val="en-US"/>
+        </w:rPr>
+      </w:pPr>
+    </w:p>
+    <w:p>
+      <w:pPr>
+        <w:pStyle w:val="Titolo3"/>
+        <w:rPr>
+          <w:lang w:val="en-US"/>
+        </w:rPr>
+      </w:pPr>
+      <w:r>
+        <w:rPr>
+          <w:lang w:val="en-US"/>
+        </w:rPr>
+        <w:t>Case 2: Italy</w:t>
+      </w:r>
+    </w:p>
+    <w:p>
+      <w:pPr>
+        <w:rPr>
+          <w:lang w:val="en-US"/>
+        </w:rPr>
+      </w:pPr>
+    </w:p>
+    <w:p>
+      <w:pPr>
+        <w:rPr>
+          <w:lang w:val="en-US"/>
+        </w:rPr>
+      </w:pPr>
+      <w:r>
+        <w:rPr>
+          <w:lang w:val="en-US"/>
+        </w:rPr>
+        <w:t>&lt;div&gt;</w:t>
+      </w:r>
+    </w:p>
+    <w:p>
+      <w:pPr>
+        <w:rPr>
+          <w:lang w:val="en-US"/>
+        </w:rPr>
+      </w:pPr>
+      <w:r>
+        <w:rPr>
+          <w:lang w:val="en-US"/>
+        </w:rPr>
+        <w:t>&lt;br clear="all"&gt;</w:t>
+      </w:r>
+    </w:p>
+    <w:p>
+      <w:pPr>
+        <w:rPr>
+          <w:lang w:val="en-US"/>
+        </w:rPr>
+      </w:pPr>
+      <w:r>
+        <w:rPr>
+          <w:lang w:val="en-US"/>
+        </w:rPr>
+        <w:t>&lt;img src="</w:t>
+      </w:r>
+      <w:r>
+        <w:rPr>
+          <w:lang w:val="en-US"/>
+        </w:rPr>
+        <w:t>collaboration-2</w:t>
+      </w:r>
+      <w:r>
+        <w:rPr>
+          <w:lang w:val="en-US"/>
+        </w:rPr>
+        <w:t>.png" alt="</w:t>
+      </w:r>
+      <w:r>
+        <w:rPr>
+          <w:lang w:val="en-US"/>
+        </w:rPr>
+        <w:t xml:space="preserve">Collaboration diagram: </w:t>
+      </w:r>
+      <w:r>
+        <w:rPr>
+          <w:lang w:val="en-US"/>
+        </w:rPr>
+        <w:t>Italy</w:t>
+      </w:r>
+      <w:r>
+        <w:rPr>
+          <w:lang w:val="en-US"/>
+        </w:rPr>
+        <w:t xml:space="preserve">" </w:t>
+      </w:r>
+      <w:r>
+        <w:rPr>
+          <w:lang w:val="en-US"/>
+        </w:rPr>
+        <w:t>style="</w:t>
+      </w:r>
+      <w:r>
+        <w:rPr>
+          <w:lang w:val="en-US"/>
+        </w:rPr>
+        <w:t>width:80%</w:t>
+      </w:r>
+      <w:r>
+        <w:rPr>
+          <w:lang w:val="en-US"/>
+        </w:rPr>
+        <w:t>" /&gt;</w:t>
+      </w:r>
+    </w:p>
+    <w:p>
+      <w:pPr>
+        <w:rPr>
+          <w:lang w:val="en-US"/>
+        </w:rPr>
+      </w:pPr>
+      <w:r>
+        <w:rPr>
+          <w:lang w:val="en-US"/>
+        </w:rPr>
+        <w:t>&lt;br clear="all"&gt;</w:t>
+      </w:r>
+    </w:p>
+    <w:p>
+      <w:pPr>
+        <w:pStyle w:val="Nessunaspaziatura"/>
+        <w:rPr>
+          <w:lang w:val="en-US"/>
+        </w:rPr>
+      </w:pPr>
+      <w:r>
+        <w:rPr>
+          <w:lang w:val="en-US"/>
+        </w:rPr>
+        <w:t>&lt;strong&gt;</w:t>
+      </w:r>
+      <w:r>
+        <w:rPr>
+          <w:lang w:val="en-US"/>
+        </w:rPr>
+        <w:t>Figure 2 Collaboration diagram: Italy</w:t>
+      </w:r>
       <w:r>
         <w:rPr>
           <w:lang w:val="en-US"/>
         </w:rPr>
         <w:t>&lt;</w:t>
       </w:r>
-      <w:proofErr w:type="spellStart"/>
-      <w:r>
-        <w:rPr>
-          <w:lang w:val="en-US"/>
-        </w:rPr>
-        <w:t>img</w:t>
-      </w:r>
-      <w:proofErr w:type="spellEnd"/>
-      <w:r>
-        <w:rPr>
-          <w:lang w:val="en-US"/>
-        </w:rPr>
-        <w:t xml:space="preserve"> </w:t>
-      </w:r>
-      <w:proofErr w:type="spellStart"/>
-      <w:r>
-        <w:rPr>
-          <w:lang w:val="en-US"/>
-        </w:rPr>
-        <w:t>src</w:t>
-      </w:r>
-      <w:proofErr w:type="spellEnd"/>
-      <w:r>
-        <w:rPr>
-          <w:lang w:val="en-US"/>
-        </w:rPr>
-        <w:t>="</w:t>
-      </w:r>
-      <w:r>
-        <w:rPr>
-          <w:lang w:val="en-US"/>
-        </w:rPr>
-        <w:t>collaboration-1</w:t>
-      </w:r>
-      <w:r>
-        <w:rPr>
-          <w:lang w:val="en-US"/>
-        </w:rPr>
-        <w:t>.png" alt="</w:t>
-      </w:r>
-      <w:r>
-        <w:rPr>
-          <w:lang w:val="en-US"/>
-        </w:rPr>
-        <w:t>Collaboration diagram: Austria</w:t>
-      </w:r>
-      <w:r>
-        <w:rPr>
-          <w:lang w:val="en-US"/>
-        </w:rPr>
-        <w:t xml:space="preserve"> " style="</w:t>
-      </w:r>
-      <w:r>
-        <w:rPr>
-          <w:lang w:val="en-US"/>
-        </w:rPr>
-        <w:t xml:space="preserve"> </w:t>
-      </w:r>
-      <w:r>
-        <w:rPr>
-          <w:lang w:val="en-US"/>
-        </w:rPr>
-        <w:t>width:80%</w:t>
-      </w:r>
-      <w:r>
-        <w:rPr>
-          <w:lang w:val="en-US"/>
-        </w:rPr>
-        <w:t>" /&gt;</w:t>
-      </w:r>
-    </w:p>
-    <w:p>
-      <w:pPr>
-        <w:rPr>
-          <w:lang w:val="en-US"/>
-        </w:rPr>
-      </w:pPr>
-      <w:r>
-        <w:rPr>
-          <w:lang w:val="en-US"/>
-        </w:rPr>
-        <w:t>&lt;</w:t>
-      </w:r>
-      <w:proofErr w:type="spellStart"/>
-      <w:r>
-        <w:rPr>
-          <w:lang w:val="en-US"/>
-        </w:rPr>
-        <w:t>br</w:t>
-      </w:r>
-      <w:proofErr w:type="spellEnd"/>
-      <w:r>
-        <w:rPr>
-          <w:lang w:val="en-US"/>
-        </w:rPr>
-        <w:t xml:space="preserve"> clear="all"&gt;</w:t>
-      </w:r>
-    </w:p>
-    <w:p>
-      <w:pPr>
-        <w:rPr>
-          <w:lang w:val="en-US"/>
-        </w:rPr>
-      </w:pPr>
-      <w:r>
-        <w:rPr>
-          <w:lang w:val="en-US"/>
-        </w:rPr>
-        <w:t>&lt;strong&gt;</w:t>
-      </w:r>
-      <w:r>
-        <w:rPr>
-          <w:lang w:val="en-US"/>
-        </w:rPr>
-        <w:t>Figure 1 Collaboration diagram: Austria</w:t>
-      </w:r>
-      <w:r>
-        <w:rPr>
-          <w:lang w:val="en-US"/>
-        </w:rPr>
-        <w:t xml:space="preserve"> and Lithuania</w:t>
-      </w:r>
-      <w:r>
-        <w:rPr>
-          <w:lang w:val="en-US"/>
-        </w:rPr>
-        <w:t>&lt;</w:t>
-      </w:r>
       <w:r>
         <w:rPr>
           <w:lang w:val="en-US"/>
@@ -516,21 +666,7 @@
         <w:rPr>
           <w:lang w:val="en-US"/>
         </w:rPr>
-        <w:t>&lt;</w:t>
-      </w:r>
-      <w:proofErr w:type="spellStart"/>
-      <w:r>
-        <w:rPr>
-          <w:lang w:val="en-US"/>
-        </w:rPr>
-        <w:t>br</w:t>
-      </w:r>
-      <w:proofErr w:type="spellEnd"/>
-      <w:r>
-        <w:rPr>
-          <w:lang w:val="en-US"/>
-        </w:rPr>
-        <w:t xml:space="preserve"> clear="all"&gt;</w:t>
+        <w:t>&lt;br clear="all"&gt;</w:t>
       </w:r>
     </w:p>
     <w:p>
@@ -556,21 +692,7 @@
         <w:rPr>
           <w:lang w:val="en-US"/>
         </w:rPr>
-        <w:t>&lt;</w:t>
-      </w:r>
-      <w:proofErr w:type="spellStart"/>
-      <w:r>
-        <w:rPr>
-          <w:lang w:val="en-US"/>
-        </w:rPr>
-        <w:t>br</w:t>
-      </w:r>
-      <w:proofErr w:type="spellEnd"/>
-      <w:r>
-        <w:rPr>
-          <w:lang w:val="en-US"/>
-        </w:rPr>
-        <w:t xml:space="preserve"> clear="all"&gt;</w:t>
+        <w:t>&lt;br clear="all"&gt;</w:t>
       </w:r>
     </w:p>
     <w:p>
@@ -592,297 +714,7 @@
         <w:rPr>
           <w:lang w:val="en-US"/>
         </w:rPr>
-        <w:t>Case 2: Italy and Spain</w:t>
-      </w:r>
-    </w:p>
-    <w:p>
-      <w:pPr>
-        <w:rPr>
-          <w:lang w:val="en-US"/>
-        </w:rPr>
-      </w:pPr>
-    </w:p>
-    <w:p>
-      <w:pPr>
-        <w:rPr>
-          <w:lang w:val="en-US"/>
-        </w:rPr>
-      </w:pPr>
-      <w:r>
-        <w:rPr>
-          <w:lang w:val="en-US"/>
-        </w:rPr>
-        <w:t>&lt;div&gt;</w:t>
-      </w:r>
-    </w:p>
-    <w:p>
-      <w:pPr>
-        <w:rPr>
-          <w:lang w:val="en-US"/>
-        </w:rPr>
-      </w:pPr>
-      <w:r>
-        <w:rPr>
-          <w:lang w:val="en-US"/>
-        </w:rPr>
-        <w:t>&lt;</w:t>
-      </w:r>
-      <w:proofErr w:type="spellStart"/>
-      <w:r>
-        <w:rPr>
-          <w:lang w:val="en-US"/>
-        </w:rPr>
-        <w:t>br</w:t>
-      </w:r>
-      <w:proofErr w:type="spellEnd"/>
-      <w:r>
-        <w:rPr>
-          <w:lang w:val="en-US"/>
-        </w:rPr>
-        <w:t xml:space="preserve"> clear="all"&gt;</w:t>
-      </w:r>
-    </w:p>
-    <w:p>
-      <w:pPr>
-        <w:rPr>
-          <w:lang w:val="en-US"/>
-        </w:rPr>
-      </w:pPr>
-      <w:r>
-        <w:rPr>
-          <w:lang w:val="en-US"/>
-        </w:rPr>
-        <w:t>&lt;</w:t>
-      </w:r>
-      <w:proofErr w:type="spellStart"/>
-      <w:r>
-        <w:rPr>
-          <w:lang w:val="en-US"/>
-        </w:rPr>
-        <w:t>img</w:t>
-      </w:r>
-      <w:proofErr w:type="spellEnd"/>
-      <w:r>
-        <w:rPr>
-          <w:lang w:val="en-US"/>
-        </w:rPr>
-        <w:t xml:space="preserve"> </w:t>
-      </w:r>
-      <w:proofErr w:type="spellStart"/>
-      <w:r>
-        <w:rPr>
-          <w:lang w:val="en-US"/>
-        </w:rPr>
-        <w:t>src</w:t>
-      </w:r>
-      <w:proofErr w:type="spellEnd"/>
-      <w:r>
-        <w:rPr>
-          <w:lang w:val="en-US"/>
-        </w:rPr>
-        <w:t>="</w:t>
-      </w:r>
-      <w:r>
-        <w:rPr>
-          <w:lang w:val="en-US"/>
-        </w:rPr>
-        <w:t>collaboration-2</w:t>
-      </w:r>
-      <w:r>
-        <w:rPr>
-          <w:lang w:val="en-US"/>
-        </w:rPr>
-        <w:t>.png" alt="</w:t>
-      </w:r>
-      <w:r>
-        <w:rPr>
-          <w:lang w:val="en-US"/>
-        </w:rPr>
-        <w:t xml:space="preserve">Collaboration diagram: </w:t>
-      </w:r>
-      <w:r>
-        <w:rPr>
-          <w:lang w:val="en-US"/>
-        </w:rPr>
-        <w:t>Italy</w:t>
-      </w:r>
-      <w:r>
-        <w:rPr>
-          <w:lang w:val="en-US"/>
-        </w:rPr>
-        <w:t xml:space="preserve">" </w:t>
-      </w:r>
-      <w:r>
-        <w:rPr>
-          <w:lang w:val="en-US"/>
-        </w:rPr>
-        <w:t>style="</w:t>
-      </w:r>
-      <w:r>
-        <w:rPr>
-          <w:lang w:val="en-US"/>
-        </w:rPr>
-        <w:t>width:80%</w:t>
-      </w:r>
-      <w:r>
-        <w:rPr>
-          <w:lang w:val="en-US"/>
-        </w:rPr>
-        <w:t>" /&gt;</w:t>
-      </w:r>
-    </w:p>
-    <w:p>
-      <w:pPr>
-        <w:rPr>
-          <w:lang w:val="en-US"/>
-        </w:rPr>
-      </w:pPr>
-      <w:r>
-        <w:rPr>
-          <w:lang w:val="en-US"/>
-        </w:rPr>
-        <w:t>&lt;</w:t>
-      </w:r>
-      <w:proofErr w:type="spellStart"/>
-      <w:r>
-        <w:rPr>
-          <w:lang w:val="en-US"/>
-        </w:rPr>
-        <w:t>br</w:t>
-      </w:r>
-      <w:proofErr w:type="spellEnd"/>
-      <w:r>
-        <w:rPr>
-          <w:lang w:val="en-US"/>
-        </w:rPr>
-        <w:t xml:space="preserve"> clear="all"&gt;</w:t>
-      </w:r>
-    </w:p>
-    <w:p>
-      <w:pPr>
-        <w:pStyle w:val="Nessunaspaziatura"/>
-        <w:rPr>
-          <w:lang w:val="en-US"/>
-        </w:rPr>
-      </w:pPr>
-      <w:r>
-        <w:rPr>
-          <w:lang w:val="en-US"/>
-        </w:rPr>
-        <w:t>&lt;strong&gt;</w:t>
-      </w:r>
-      <w:r>
-        <w:rPr>
-          <w:lang w:val="en-US"/>
-        </w:rPr>
-        <w:t>Figure 2 Collaboration diagram: Italy and Spain</w:t>
-      </w:r>
-      <w:r>
-        <w:rPr>
-          <w:lang w:val="en-US"/>
-        </w:rPr>
-        <w:t>&lt;</w:t>
-      </w:r>
-      <w:r>
-        <w:rPr>
-          <w:lang w:val="en-US"/>
-        </w:rPr>
-        <w:t>/</w:t>
-      </w:r>
-      <w:r>
-        <w:rPr>
-          <w:lang w:val="en-US"/>
-        </w:rPr>
-        <w:t>strong&gt;</w:t>
-      </w:r>
-    </w:p>
-    <w:p>
-      <w:pPr>
-        <w:rPr>
-          <w:lang w:val="en-US"/>
-        </w:rPr>
-      </w:pPr>
-      <w:r>
-        <w:rPr>
-          <w:lang w:val="en-US"/>
-        </w:rPr>
-        <w:t>&lt;</w:t>
-      </w:r>
-      <w:proofErr w:type="spellStart"/>
-      <w:r>
-        <w:rPr>
-          <w:lang w:val="en-US"/>
-        </w:rPr>
-        <w:t>br</w:t>
-      </w:r>
-      <w:proofErr w:type="spellEnd"/>
-      <w:r>
-        <w:rPr>
-          <w:lang w:val="en-US"/>
-        </w:rPr>
-        <w:t xml:space="preserve"> clear="all"&gt;</w:t>
-      </w:r>
-    </w:p>
-    <w:p>
-      <w:pPr>
-        <w:rPr>
-          <w:lang w:val="en-US"/>
-        </w:rPr>
-      </w:pPr>
-      <w:r>
-        <w:rPr>
-          <w:lang w:val="en-US"/>
-        </w:rPr>
-        <w:t>&lt;/div&gt;</w:t>
-      </w:r>
-    </w:p>
-    <w:p>
-      <w:pPr>
-        <w:rPr>
-          <w:lang w:val="en-US"/>
-        </w:rPr>
-      </w:pPr>
-      <w:r>
-        <w:rPr>
-          <w:lang w:val="en-US"/>
-        </w:rPr>
-        <w:t>&lt;</w:t>
-      </w:r>
-      <w:proofErr w:type="spellStart"/>
-      <w:r>
-        <w:rPr>
-          <w:lang w:val="en-US"/>
-        </w:rPr>
-        <w:t>br</w:t>
-      </w:r>
-      <w:proofErr w:type="spellEnd"/>
-      <w:r>
-        <w:rPr>
-          <w:lang w:val="en-US"/>
-        </w:rPr>
-        <w:t xml:space="preserve"> clear="all"&gt;</w:t>
-      </w:r>
-    </w:p>
-    <w:p>
-      <w:pPr>
-        <w:rPr>
-          <w:u w:val="single"/>
-          <w:lang w:val="en-US"/>
-        </w:rPr>
-      </w:pPr>
-    </w:p>
-    <w:p>
-      <w:pPr>
-        <w:pStyle w:val="Titolo3"/>
-        <w:rPr>
-          <w:lang w:val="en-US"/>
-        </w:rPr>
-      </w:pPr>
-      <w:r>
-        <w:rPr>
-          <w:lang w:val="en-US"/>
-        </w:rPr>
-        <w:t>Case 3: Germany and Lithuania</w:t>
+        <w:t>Case 3: Germany</w:t>
       </w:r>
     </w:p>
     <w:p>
@@ -916,68 +748,460 @@
         <w:rPr>
           <w:lang w:val="en-US"/>
         </w:rPr>
+        <w:t>&lt;br clear="all"&gt;</w:t>
+      </w:r>
+    </w:p>
+    <w:p>
+      <w:pPr>
+        <w:rPr>
+          <w:lang w:val="en-US"/>
+        </w:rPr>
+      </w:pPr>
+      <w:r>
+        <w:rPr>
+          <w:lang w:val="en-US"/>
+        </w:rPr>
+        <w:t>&lt;img src="</w:t>
+      </w:r>
+      <w:r>
+        <w:rPr>
+          <w:lang w:val="en-US"/>
+        </w:rPr>
+        <w:t>collaboration-3</w:t>
+      </w:r>
+      <w:r>
+        <w:rPr>
+          <w:lang w:val="en-US"/>
+        </w:rPr>
+        <w:t>.png" alt="</w:t>
+      </w:r>
+      <w:r>
+        <w:rPr>
+          <w:lang w:val="en-US"/>
+        </w:rPr>
+        <w:t xml:space="preserve">Collaboration diagram: </w:t>
+      </w:r>
+      <w:r>
+        <w:rPr>
+          <w:lang w:val="en-US"/>
+        </w:rPr>
+        <w:t>Germany</w:t>
+      </w:r>
+      <w:r>
+        <w:rPr>
+          <w:lang w:val="en-US"/>
+        </w:rPr>
+        <w:t xml:space="preserve">" </w:t>
+      </w:r>
+      <w:r>
+        <w:rPr>
+          <w:lang w:val="en-US"/>
+        </w:rPr>
+        <w:t>style="</w:t>
+      </w:r>
+      <w:r>
+        <w:rPr>
+          <w:lang w:val="en-US"/>
+        </w:rPr>
+        <w:t xml:space="preserve"> </w:t>
+      </w:r>
+      <w:r>
+        <w:rPr>
+          <w:lang w:val="en-US"/>
+        </w:rPr>
+        <w:t>width:80%</w:t>
+      </w:r>
+      <w:r>
+        <w:rPr>
+          <w:lang w:val="en-US"/>
+        </w:rPr>
+        <w:t>" /&gt;</w:t>
+      </w:r>
+    </w:p>
+    <w:p>
+      <w:pPr>
+        <w:rPr>
+          <w:lang w:val="en-US"/>
+        </w:rPr>
+      </w:pPr>
+      <w:r>
+        <w:rPr>
+          <w:lang w:val="en-US"/>
+        </w:rPr>
+        <w:t>&lt;br clear="all"&gt;</w:t>
+      </w:r>
+    </w:p>
+    <w:p>
+      <w:pPr>
+        <w:rPr>
+          <w:lang w:val="en-US"/>
+        </w:rPr>
+      </w:pPr>
+      <w:r>
+        <w:rPr>
+          <w:lang w:val="en-US"/>
+        </w:rPr>
+        <w:t>&lt;strong&gt;</w:t>
+      </w:r>
+      <w:r>
+        <w:rPr>
+          <w:lang w:val="en-US"/>
+        </w:rPr>
+        <w:t>Figure 3 Collaboration diagram: Germany</w:t>
+      </w:r>
+      <w:r>
+        <w:rPr>
+          <w:lang w:val="en-US"/>
+        </w:rPr>
         <w:t>&lt;</w:t>
       </w:r>
-      <w:proofErr w:type="spellStart"/>
-      <w:r>
-        <w:rPr>
-          <w:lang w:val="en-US"/>
-        </w:rPr>
-        <w:t>br</w:t>
-      </w:r>
-      <w:proofErr w:type="spellEnd"/>
-      <w:r>
-        <w:rPr>
-          <w:lang w:val="en-US"/>
-        </w:rPr>
-        <w:t xml:space="preserve"> clear="all"&gt;</w:t>
-      </w:r>
-    </w:p>
-    <w:p>
-      <w:pPr>
-        <w:rPr>
-          <w:lang w:val="en-US"/>
-        </w:rPr>
-      </w:pPr>
+      <w:r>
+        <w:rPr>
+          <w:lang w:val="en-US"/>
+        </w:rPr>
+        <w:t>/</w:t>
+      </w:r>
+      <w:r>
+        <w:rPr>
+          <w:lang w:val="en-US"/>
+        </w:rPr>
+        <w:t>strong&gt;</w:t>
+      </w:r>
+    </w:p>
+    <w:p>
+      <w:pPr>
+        <w:rPr>
+          <w:lang w:val="en-US"/>
+        </w:rPr>
+      </w:pPr>
+      <w:r>
+        <w:rPr>
+          <w:lang w:val="en-US"/>
+        </w:rPr>
+        <w:t>&lt;br clear="all"&gt;</w:t>
+      </w:r>
+    </w:p>
+    <w:p>
+      <w:pPr>
+        <w:rPr>
+          <w:lang w:val="en-US"/>
+        </w:rPr>
+      </w:pPr>
+      <w:r>
+        <w:rPr>
+          <w:lang w:val="en-US"/>
+        </w:rPr>
+        <w:t>&lt;/div&gt;</w:t>
+      </w:r>
+    </w:p>
+    <w:p>
+      <w:pPr>
+        <w:rPr>
+          <w:lang w:val="en-US"/>
+        </w:rPr>
+      </w:pPr>
+      <w:r>
+        <w:rPr>
+          <w:lang w:val="en-US"/>
+        </w:rPr>
+        <w:t>&lt;br clear="all"&gt;</w:t>
+      </w:r>
+    </w:p>
+    <w:p>
+      <w:pPr>
+        <w:rPr>
+          <w:u w:val="single"/>
+          <w:lang w:val="en-US"/>
+        </w:rPr>
+      </w:pPr>
+    </w:p>
+    <w:p>
+      <w:pPr>
+        <w:pStyle w:val="Titolo3"/>
+        <w:rPr>
+          <w:lang w:val="en-US"/>
+        </w:rPr>
+      </w:pPr>
+      <w:r>
+        <w:rPr>
+          <w:lang w:val="en-US"/>
+        </w:rPr>
+        <w:t>Case 4: Belgium</w:t>
+      </w:r>
+    </w:p>
+    <w:p>
+      <w:pPr>
+        <w:rPr>
+          <w:lang w:val="en-US"/>
+        </w:rPr>
+      </w:pPr>
+    </w:p>
+    <w:p>
+      <w:pPr>
+        <w:rPr>
+          <w:lang w:val="en-US"/>
+        </w:rPr>
+      </w:pPr>
+      <w:r>
+        <w:rPr>
+          <w:lang w:val="en-US"/>
+        </w:rPr>
+        <w:t>&lt;div&gt;</w:t>
+      </w:r>
+    </w:p>
+    <w:p>
+      <w:pPr>
+        <w:rPr>
+          <w:lang w:val="en-US"/>
+        </w:rPr>
+      </w:pPr>
+      <w:r>
+        <w:rPr>
+          <w:lang w:val="en-US"/>
+        </w:rPr>
+        <w:t>&lt;br clear="all"&gt;</w:t>
+      </w:r>
+    </w:p>
+    <w:p>
+      <w:pPr>
+        <w:rPr>
+          <w:lang w:val="en-US"/>
+        </w:rPr>
+      </w:pPr>
+      <w:r>
+        <w:rPr>
+          <w:lang w:val="en-US"/>
+        </w:rPr>
+        <w:t>&lt;img src="</w:t>
+      </w:r>
+      <w:r>
+        <w:rPr>
+          <w:lang w:val="en-US"/>
+        </w:rPr>
+        <w:t>collaboration-</w:t>
+      </w:r>
+      <w:r>
+        <w:rPr>
+          <w:lang w:val="en-US"/>
+        </w:rPr>
+        <w:t>4</w:t>
+      </w:r>
+      <w:r>
+        <w:rPr>
+          <w:lang w:val="en-US"/>
+        </w:rPr>
+        <w:t>.png" alt="</w:t>
+      </w:r>
+      <w:r>
+        <w:rPr>
+          <w:lang w:val="en-US"/>
+        </w:rPr>
+        <w:t xml:space="preserve"> Collaboration diagram: Belgium</w:t>
+      </w:r>
+      <w:r>
+        <w:rPr>
+          <w:lang w:val="en-US"/>
+        </w:rPr>
+        <w:t xml:space="preserve">" </w:t>
+      </w:r>
+      <w:r>
+        <w:rPr>
+          <w:lang w:val="en-US"/>
+        </w:rPr>
+        <w:t>style="</w:t>
+      </w:r>
+      <w:r>
+        <w:rPr>
+          <w:lang w:val="en-US"/>
+        </w:rPr>
+        <w:t>width:80%</w:t>
+      </w:r>
+      <w:r>
+        <w:rPr>
+          <w:lang w:val="en-US"/>
+        </w:rPr>
+        <w:t>" /&gt;</w:t>
+      </w:r>
+    </w:p>
+    <w:p>
+      <w:pPr>
+        <w:rPr>
+          <w:lang w:val="en-US"/>
+        </w:rPr>
+      </w:pPr>
+      <w:r>
+        <w:rPr>
+          <w:lang w:val="en-US"/>
+        </w:rPr>
+        <w:t>&lt;br clear="all"&gt;</w:t>
+      </w:r>
+    </w:p>
+    <w:p>
+      <w:pPr>
+        <w:pStyle w:val="Nessunaspaziatura"/>
+        <w:rPr>
+          <w:lang w:val="en-US"/>
+        </w:rPr>
+      </w:pPr>
+      <w:r>
+        <w:rPr>
+          <w:lang w:val="en-US"/>
+        </w:rPr>
+        <w:t>&lt;strong&gt;</w:t>
+      </w:r>
+      <w:r>
+        <w:rPr>
+          <w:lang w:val="en-US"/>
+        </w:rPr>
+        <w:t>Figure 4 Collaboration diagram: Belgium</w:t>
+      </w:r>
       <w:r>
         <w:rPr>
           <w:lang w:val="en-US"/>
         </w:rPr>
         <w:t>&lt;</w:t>
       </w:r>
-      <w:proofErr w:type="spellStart"/>
-      <w:r>
-        <w:rPr>
-          <w:lang w:val="en-US"/>
-        </w:rPr>
-        <w:t>img</w:t>
-      </w:r>
-      <w:proofErr w:type="spellEnd"/>
-      <w:r>
-        <w:rPr>
-          <w:lang w:val="en-US"/>
-        </w:rPr>
-        <w:t xml:space="preserve"> </w:t>
-      </w:r>
-      <w:proofErr w:type="spellStart"/>
-      <w:r>
-        <w:rPr>
-          <w:lang w:val="en-US"/>
-        </w:rPr>
-        <w:t>src</w:t>
-      </w:r>
-      <w:proofErr w:type="spellEnd"/>
-      <w:r>
-        <w:rPr>
-          <w:lang w:val="en-US"/>
-        </w:rPr>
-        <w:t>="</w:t>
-      </w:r>
-      <w:r>
-        <w:rPr>
-          <w:lang w:val="en-US"/>
-        </w:rPr>
-        <w:t>collaboration-3</w:t>
+      <w:r>
+        <w:rPr>
+          <w:lang w:val="en-US"/>
+        </w:rPr>
+        <w:t>/</w:t>
+      </w:r>
+      <w:r>
+        <w:rPr>
+          <w:lang w:val="en-US"/>
+        </w:rPr>
+        <w:t>strong&gt;</w:t>
+      </w:r>
+    </w:p>
+    <w:p>
+      <w:pPr>
+        <w:rPr>
+          <w:lang w:val="en-US"/>
+        </w:rPr>
+      </w:pPr>
+      <w:r>
+        <w:rPr>
+          <w:lang w:val="en-US"/>
+        </w:rPr>
+        <w:t>&lt;br clear="all"&gt;</w:t>
+      </w:r>
+    </w:p>
+    <w:p>
+      <w:pPr>
+        <w:rPr>
+          <w:lang w:val="en-US"/>
+        </w:rPr>
+      </w:pPr>
+      <w:r>
+        <w:rPr>
+          <w:lang w:val="en-US"/>
+        </w:rPr>
+        <w:t>&lt;/div&gt;</w:t>
+      </w:r>
+    </w:p>
+    <w:p>
+      <w:pPr>
+        <w:rPr>
+          <w:lang w:val="en-US"/>
+        </w:rPr>
+      </w:pPr>
+      <w:r>
+        <w:rPr>
+          <w:lang w:val="en-US"/>
+        </w:rPr>
+        <w:t>&lt;br clear="all"&gt;</w:t>
+      </w:r>
+    </w:p>
+    <w:p>
+      <w:pPr>
+        <w:rPr>
+          <w:lang w:val="en-US"/>
+        </w:rPr>
+      </w:pPr>
+    </w:p>
+    <w:p>
+      <w:pPr>
+        <w:pStyle w:val="Titolo3"/>
+        <w:rPr>
+          <w:lang w:val="en-US"/>
+        </w:rPr>
+      </w:pPr>
+      <w:r>
+        <w:rPr>
+          <w:lang w:val="en-US"/>
+        </w:rPr>
+        <w:t xml:space="preserve">Case </w:t>
+      </w:r>
+      <w:r>
+        <w:rPr>
+          <w:lang w:val="en-US"/>
+        </w:rPr>
+        <w:t>5</w:t>
+      </w:r>
+      <w:r>
+        <w:rPr>
+          <w:lang w:val="en-US"/>
+        </w:rPr>
+        <w:t xml:space="preserve">: </w:t>
+      </w:r>
+      <w:r>
+        <w:rPr>
+          <w:lang w:val="en-US"/>
+        </w:rPr>
+        <w:t>Lithuania</w:t>
+      </w:r>
+    </w:p>
+    <w:p>
+      <w:pPr>
+        <w:rPr>
+          <w:lang w:val="en-US"/>
+        </w:rPr>
+      </w:pPr>
+    </w:p>
+    <w:p>
+      <w:pPr>
+        <w:rPr>
+          <w:lang w:val="en-US"/>
+        </w:rPr>
+      </w:pPr>
+      <w:r>
+        <w:rPr>
+          <w:lang w:val="en-US"/>
+        </w:rPr>
+        <w:t>&lt;div&gt;</w:t>
+      </w:r>
+    </w:p>
+    <w:p>
+      <w:pPr>
+        <w:rPr>
+          <w:lang w:val="en-US"/>
+        </w:rPr>
+      </w:pPr>
+      <w:r>
+        <w:rPr>
+          <w:lang w:val="en-US"/>
+        </w:rPr>
+        <w:t>&lt;br clear="all"&gt;</w:t>
+      </w:r>
+    </w:p>
+    <w:p>
+      <w:pPr>
+        <w:rPr>
+          <w:lang w:val="en-US"/>
+        </w:rPr>
+      </w:pPr>
+      <w:r>
+        <w:rPr>
+          <w:lang w:val="en-US"/>
+        </w:rPr>
+        <w:t>&lt;img src="</w:t>
+      </w:r>
+      <w:r>
+        <w:rPr>
+          <w:lang w:val="en-US"/>
+        </w:rPr>
+        <w:t>collaboration-5</w:t>
       </w:r>
       <w:r>
         <w:rPr>
@@ -989,31 +1213,19 @@
         <w:rPr>
           <w:lang w:val="en-US"/>
         </w:rPr>
-        <w:t xml:space="preserve">Collaboration diagram: </w:t>
-      </w:r>
-      <w:r>
-        <w:rPr>
-          <w:lang w:val="en-US"/>
-        </w:rPr>
-        <w:t>Germany and Lithuania</w:t>
-      </w:r>
-      <w:r>
-        <w:rPr>
-          <w:lang w:val="en-US"/>
-        </w:rPr>
-        <w:t xml:space="preserve">" </w:t>
-      </w:r>
-      <w:r>
-        <w:rPr>
-          <w:lang w:val="en-US"/>
-        </w:rPr>
-        <w:t>style="</w:t>
-      </w:r>
-      <w:r>
-        <w:rPr>
-          <w:lang w:val="en-US"/>
-        </w:rPr>
-        <w:t xml:space="preserve"> </w:t>
+        <w:t xml:space="preserve"> Collaboration diagram: </w:t>
+      </w:r>
+      <w:r>
+        <w:rPr>
+          <w:lang w:val="en-US"/>
+        </w:rPr>
+        <w:t>Lithuania</w:t>
+      </w:r>
+      <w:r>
+        <w:rPr>
+          <w:lang w:val="en-US"/>
+        </w:rPr>
+        <w:t>" style="</w:t>
       </w:r>
       <w:r>
         <w:rPr>
@@ -1038,47 +1250,264 @@
         <w:rPr>
           <w:lang w:val="en-US"/>
         </w:rPr>
+        <w:t>&lt;br clear="all"&gt;</w:t>
+      </w:r>
+    </w:p>
+    <w:p>
+      <w:pPr>
+        <w:pStyle w:val="Nessunaspaziatura"/>
+        <w:rPr>
+          <w:lang w:val="en-US"/>
+        </w:rPr>
+      </w:pPr>
+      <w:r>
+        <w:rPr>
+          <w:lang w:val="en-US"/>
+        </w:rPr>
+        <w:t>&lt;strong&gt;</w:t>
+      </w:r>
+      <w:r>
+        <w:rPr>
+          <w:lang w:val="en-US"/>
+        </w:rPr>
+        <w:t xml:space="preserve">Figure 5 Collaboration diagram: </w:t>
+      </w:r>
+      <w:r>
+        <w:rPr>
+          <w:lang w:val="en-US"/>
+        </w:rPr>
+        <w:t>Lithuania&lt;</w:t>
+      </w:r>
+      <w:r>
+        <w:rPr>
+          <w:lang w:val="en-US"/>
+        </w:rPr>
+        <w:t>/</w:t>
+      </w:r>
+      <w:r>
+        <w:rPr>
+          <w:lang w:val="en-US"/>
+        </w:rPr>
+        <w:t>strong&gt;</w:t>
+      </w:r>
+    </w:p>
+    <w:p>
+      <w:pPr>
+        <w:rPr>
+          <w:lang w:val="en-US"/>
+        </w:rPr>
+      </w:pPr>
+      <w:r>
+        <w:rPr>
+          <w:lang w:val="en-US"/>
+        </w:rPr>
+        <w:t>&lt;br clear="all"&gt;</w:t>
+      </w:r>
+    </w:p>
+    <w:p>
+      <w:pPr>
+        <w:rPr>
+          <w:lang w:val="en-US"/>
+        </w:rPr>
+      </w:pPr>
+      <w:r>
+        <w:rPr>
+          <w:lang w:val="en-US"/>
+        </w:rPr>
+        <w:t>&lt;/div&gt;</w:t>
+      </w:r>
+    </w:p>
+    <w:p>
+      <w:pPr>
+        <w:rPr>
+          <w:lang w:val="en-US"/>
+        </w:rPr>
+      </w:pPr>
+      <w:r>
+        <w:rPr>
+          <w:lang w:val="en-US"/>
+        </w:rPr>
+        <w:t>&lt;br clear="all"&gt;</w:t>
+      </w:r>
+    </w:p>
+    <w:p>
+      <w:pPr>
+        <w:rPr>
+          <w:lang w:val="en-US"/>
+        </w:rPr>
+      </w:pPr>
+    </w:p>
+    <w:p>
+      <w:pPr>
+        <w:pStyle w:val="Titolo3"/>
+        <w:rPr>
+          <w:lang w:val="en-US"/>
+        </w:rPr>
+      </w:pPr>
+      <w:r>
+        <w:rPr>
+          <w:lang w:val="en-US"/>
+        </w:rPr>
+        <w:t xml:space="preserve">Case </w:t>
+      </w:r>
+      <w:r>
+        <w:rPr>
+          <w:lang w:val="en-US"/>
+        </w:rPr>
+        <w:t>6</w:t>
+      </w:r>
+      <w:r>
+        <w:rPr>
+          <w:lang w:val="en-US"/>
+        </w:rPr>
+        <w:t xml:space="preserve">: </w:t>
+      </w:r>
+      <w:r>
+        <w:rPr>
+          <w:lang w:val="en-US"/>
+        </w:rPr>
+        <w:t>Spain</w:t>
+      </w:r>
+    </w:p>
+    <w:p>
+      <w:pPr>
+        <w:rPr>
+          <w:lang w:val="en-US"/>
+        </w:rPr>
+      </w:pPr>
+    </w:p>
+    <w:p>
+      <w:pPr>
+        <w:rPr>
+          <w:lang w:val="en-US"/>
+        </w:rPr>
+      </w:pPr>
+      <w:r>
+        <w:rPr>
+          <w:lang w:val="en-US"/>
+        </w:rPr>
+        <w:lastRenderedPageBreak/>
+        <w:t>&lt;div&gt;</w:t>
+      </w:r>
+    </w:p>
+    <w:p>
+      <w:pPr>
+        <w:rPr>
+          <w:lang w:val="en-US"/>
+        </w:rPr>
+      </w:pPr>
+      <w:r>
+        <w:rPr>
+          <w:lang w:val="en-US"/>
+        </w:rPr>
+        <w:t>&lt;br clear="all"&gt;</w:t>
+      </w:r>
+    </w:p>
+    <w:p>
+      <w:pPr>
+        <w:rPr>
+          <w:lang w:val="en-US"/>
+        </w:rPr>
+      </w:pPr>
+      <w:r>
+        <w:rPr>
+          <w:lang w:val="en-US"/>
+        </w:rPr>
+        <w:t>&lt;img src="</w:t>
+      </w:r>
+      <w:r>
+        <w:rPr>
+          <w:lang w:val="en-US"/>
+        </w:rPr>
+        <w:t>collaboration-</w:t>
+      </w:r>
+      <w:r>
+        <w:rPr>
+          <w:lang w:val="en-US"/>
+        </w:rPr>
+        <w:t>6</w:t>
+      </w:r>
+      <w:r>
+        <w:rPr>
+          <w:lang w:val="en-US"/>
+        </w:rPr>
+        <w:t>.png" alt="</w:t>
+      </w:r>
+      <w:r>
+        <w:rPr>
+          <w:lang w:val="en-US"/>
+        </w:rPr>
+        <w:t xml:space="preserve"> Collaboration diagram: </w:t>
+      </w:r>
+      <w:r>
+        <w:rPr>
+          <w:lang w:val="en-US"/>
+        </w:rPr>
+        <w:t>Spain</w:t>
+      </w:r>
+      <w:r>
+        <w:rPr>
+          <w:lang w:val="en-US"/>
+        </w:rPr>
+        <w:t>" style="</w:t>
+      </w:r>
+      <w:r>
+        <w:rPr>
+          <w:lang w:val="en-US"/>
+        </w:rPr>
+        <w:t>width:80%</w:t>
+      </w:r>
+      <w:r>
+        <w:rPr>
+          <w:lang w:val="en-US"/>
+        </w:rPr>
+        <w:t>" /&gt;</w:t>
+      </w:r>
+    </w:p>
+    <w:p>
+      <w:pPr>
+        <w:rPr>
+          <w:lang w:val="en-US"/>
+        </w:rPr>
+      </w:pPr>
+      <w:r>
+        <w:rPr>
+          <w:lang w:val="en-US"/>
+        </w:rPr>
+        <w:t>&lt;br clear="all"&gt;</w:t>
+      </w:r>
+    </w:p>
+    <w:p>
+      <w:pPr>
+        <w:pStyle w:val="Nessunaspaziatura"/>
+        <w:rPr>
+          <w:lang w:val="en-US"/>
+        </w:rPr>
+      </w:pPr>
+      <w:r>
+        <w:rPr>
+          <w:lang w:val="en-US"/>
+        </w:rPr>
+        <w:t>&lt;strong&gt;</w:t>
+      </w:r>
+      <w:r>
+        <w:rPr>
+          <w:lang w:val="en-US"/>
+        </w:rPr>
+        <w:t xml:space="preserve">Figure 5 Collaboration diagram: </w:t>
+      </w:r>
+      <w:r>
+        <w:rPr>
+          <w:lang w:val="en-US"/>
+        </w:rPr>
+        <w:t>Spain</w:t>
+      </w:r>
+      <w:r>
+        <w:rPr>
+          <w:lang w:val="en-US"/>
+        </w:rPr>
         <w:t>&lt;</w:t>
       </w:r>
-      <w:proofErr w:type="spellStart"/>
-      <w:r>
-        <w:rPr>
-          <w:lang w:val="en-US"/>
-        </w:rPr>
-        <w:t>br</w:t>
-      </w:r>
-      <w:proofErr w:type="spellEnd"/>
-      <w:r>
-        <w:rPr>
-          <w:lang w:val="en-US"/>
-        </w:rPr>
-        <w:t xml:space="preserve"> clear="all"&gt;</w:t>
-      </w:r>
-    </w:p>
-    <w:p>
-      <w:pPr>
-        <w:rPr>
-          <w:lang w:val="en-US"/>
-        </w:rPr>
-      </w:pPr>
-      <w:r>
-        <w:rPr>
-          <w:lang w:val="en-US"/>
-        </w:rPr>
-        <w:t>&lt;strong&gt;</w:t>
-      </w:r>
-      <w:r>
-        <w:rPr>
-          <w:lang w:val="en-US"/>
-        </w:rPr>
-        <w:t>Figure 3 Collaboration diagram: Germany</w:t>
-      </w:r>
-      <w:r>
-        <w:rPr>
-          <w:lang w:val="en-US"/>
-        </w:rPr>
-        <w:t>&lt;</w:t>
-      </w:r>
       <w:r>
         <w:rPr>
           <w:lang w:val="en-US"/>
@@ -1102,21 +1531,7 @@
         <w:rPr>
           <w:lang w:val="en-US"/>
         </w:rPr>
-        <w:t>&lt;</w:t>
-      </w:r>
-      <w:proofErr w:type="spellStart"/>
-      <w:r>
-        <w:rPr>
-          <w:lang w:val="en-US"/>
-        </w:rPr>
-        <w:t>br</w:t>
-      </w:r>
-      <w:proofErr w:type="spellEnd"/>
-      <w:r>
-        <w:rPr>
-          <w:lang w:val="en-US"/>
-        </w:rPr>
-        <w:t xml:space="preserve"> clear="all"&gt;</w:t>
+        <w:t>&lt;br clear="all"&gt;</w:t>
       </w:r>
     </w:p>
     <w:p>
@@ -1142,612 +1557,7 @@
         <w:rPr>
           <w:lang w:val="en-US"/>
         </w:rPr>
-        <w:t>&lt;</w:t>
-      </w:r>
-      <w:proofErr w:type="spellStart"/>
-      <w:r>
-        <w:rPr>
-          <w:lang w:val="en-US"/>
-        </w:rPr>
-        <w:t>br</w:t>
-      </w:r>
-      <w:proofErr w:type="spellEnd"/>
-      <w:r>
-        <w:rPr>
-          <w:lang w:val="en-US"/>
-        </w:rPr>
-        <w:t xml:space="preserve"> clear="all"&gt;</w:t>
-      </w:r>
-    </w:p>
-    <w:p>
-      <w:pPr>
-        <w:rPr>
-          <w:u w:val="single"/>
-          <w:lang w:val="en-US"/>
-        </w:rPr>
-      </w:pPr>
-    </w:p>
-    <w:p>
-      <w:pPr>
-        <w:pStyle w:val="Titolo3"/>
-        <w:rPr>
-          <w:lang w:val="en-US"/>
-        </w:rPr>
-      </w:pPr>
-      <w:r>
-        <w:rPr>
-          <w:lang w:val="en-US"/>
-        </w:rPr>
-        <w:t>Case 4: Belgium</w:t>
-      </w:r>
-    </w:p>
-    <w:p>
-      <w:pPr>
-        <w:rPr>
-          <w:lang w:val="en-US"/>
-        </w:rPr>
-      </w:pPr>
-    </w:p>
-    <w:p>
-      <w:pPr>
-        <w:rPr>
-          <w:lang w:val="en-US"/>
-        </w:rPr>
-      </w:pPr>
-      <w:r>
-        <w:rPr>
-          <w:lang w:val="en-US"/>
-        </w:rPr>
-        <w:t>&lt;div&gt;</w:t>
-      </w:r>
-    </w:p>
-    <w:p>
-      <w:pPr>
-        <w:rPr>
-          <w:lang w:val="en-US"/>
-        </w:rPr>
-      </w:pPr>
-      <w:r>
-        <w:rPr>
-          <w:lang w:val="en-US"/>
-        </w:rPr>
-        <w:t>&lt;</w:t>
-      </w:r>
-      <w:proofErr w:type="spellStart"/>
-      <w:r>
-        <w:rPr>
-          <w:lang w:val="en-US"/>
-        </w:rPr>
-        <w:t>br</w:t>
-      </w:r>
-      <w:proofErr w:type="spellEnd"/>
-      <w:r>
-        <w:rPr>
-          <w:lang w:val="en-US"/>
-        </w:rPr>
-        <w:t xml:space="preserve"> clear="all"&gt;</w:t>
-      </w:r>
-    </w:p>
-    <w:p>
-      <w:pPr>
-        <w:rPr>
-          <w:lang w:val="en-US"/>
-        </w:rPr>
-      </w:pPr>
-      <w:r>
-        <w:rPr>
-          <w:lang w:val="en-US"/>
-        </w:rPr>
-        <w:t>&lt;</w:t>
-      </w:r>
-      <w:proofErr w:type="spellStart"/>
-      <w:r>
-        <w:rPr>
-          <w:lang w:val="en-US"/>
-        </w:rPr>
-        <w:t>img</w:t>
-      </w:r>
-      <w:proofErr w:type="spellEnd"/>
-      <w:r>
-        <w:rPr>
-          <w:lang w:val="en-US"/>
-        </w:rPr>
-        <w:t xml:space="preserve"> </w:t>
-      </w:r>
-      <w:proofErr w:type="spellStart"/>
-      <w:r>
-        <w:rPr>
-          <w:lang w:val="en-US"/>
-        </w:rPr>
-        <w:t>src</w:t>
-      </w:r>
-      <w:proofErr w:type="spellEnd"/>
-      <w:r>
-        <w:rPr>
-          <w:lang w:val="en-US"/>
-        </w:rPr>
-        <w:t>="</w:t>
-      </w:r>
-      <w:r>
-        <w:rPr>
-          <w:lang w:val="en-US"/>
-        </w:rPr>
-        <w:t>collaboration-</w:t>
-      </w:r>
-      <w:r>
-        <w:rPr>
-          <w:lang w:val="en-US"/>
-        </w:rPr>
-        <w:t>4</w:t>
-      </w:r>
-      <w:r>
-        <w:rPr>
-          <w:lang w:val="en-US"/>
-        </w:rPr>
-        <w:t>.png" alt="</w:t>
-      </w:r>
-      <w:r>
-        <w:rPr>
-          <w:lang w:val="en-US"/>
-        </w:rPr>
-        <w:t xml:space="preserve"> Collaboration diagram: Belgium</w:t>
-      </w:r>
-      <w:r>
-        <w:rPr>
-          <w:lang w:val="en-US"/>
-        </w:rPr>
-        <w:t xml:space="preserve">" </w:t>
-      </w:r>
-      <w:r>
-        <w:rPr>
-          <w:lang w:val="en-US"/>
-        </w:rPr>
-        <w:t>style="</w:t>
-      </w:r>
-      <w:r>
-        <w:rPr>
-          <w:lang w:val="en-US"/>
-        </w:rPr>
-        <w:t>width:80%</w:t>
-      </w:r>
-      <w:r>
-        <w:rPr>
-          <w:lang w:val="en-US"/>
-        </w:rPr>
-        <w:t>" /&gt;</w:t>
-      </w:r>
-    </w:p>
-    <w:p>
-      <w:pPr>
-        <w:rPr>
-          <w:lang w:val="en-US"/>
-        </w:rPr>
-      </w:pPr>
-      <w:r>
-        <w:rPr>
-          <w:lang w:val="en-US"/>
-        </w:rPr>
-        <w:t>&lt;</w:t>
-      </w:r>
-      <w:proofErr w:type="spellStart"/>
-      <w:r>
-        <w:rPr>
-          <w:lang w:val="en-US"/>
-        </w:rPr>
-        <w:t>br</w:t>
-      </w:r>
-      <w:proofErr w:type="spellEnd"/>
-      <w:r>
-        <w:rPr>
-          <w:lang w:val="en-US"/>
-        </w:rPr>
-        <w:t xml:space="preserve"> clear="all"&gt;</w:t>
-      </w:r>
-    </w:p>
-    <w:p>
-      <w:pPr>
-        <w:pStyle w:val="Nessunaspaziatura"/>
-        <w:rPr>
-          <w:lang w:val="en-US"/>
-        </w:rPr>
-      </w:pPr>
-      <w:r>
-        <w:rPr>
-          <w:lang w:val="en-US"/>
-        </w:rPr>
-        <w:t>&lt;strong&gt;</w:t>
-      </w:r>
-      <w:r>
-        <w:rPr>
-          <w:lang w:val="en-US"/>
-        </w:rPr>
-        <w:t>Figure 4 Collaboration diagram: Belgium</w:t>
-      </w:r>
-      <w:r>
-        <w:rPr>
-          <w:lang w:val="en-US"/>
-        </w:rPr>
-        <w:t>&lt;</w:t>
-      </w:r>
-      <w:r>
-        <w:rPr>
-          <w:lang w:val="en-US"/>
-        </w:rPr>
-        <w:t>/</w:t>
-      </w:r>
-      <w:r>
-        <w:rPr>
-          <w:lang w:val="en-US"/>
-        </w:rPr>
-        <w:t>strong&gt;</w:t>
-      </w:r>
-    </w:p>
-    <w:p>
-      <w:pPr>
-        <w:rPr>
-          <w:lang w:val="en-US"/>
-        </w:rPr>
-      </w:pPr>
-      <w:r>
-        <w:rPr>
-          <w:lang w:val="en-US"/>
-        </w:rPr>
-        <w:t>&lt;</w:t>
-      </w:r>
-      <w:proofErr w:type="spellStart"/>
-      <w:r>
-        <w:rPr>
-          <w:lang w:val="en-US"/>
-        </w:rPr>
-        <w:t>br</w:t>
-      </w:r>
-      <w:proofErr w:type="spellEnd"/>
-      <w:r>
-        <w:rPr>
-          <w:lang w:val="en-US"/>
-        </w:rPr>
-        <w:t xml:space="preserve"> clear="all"&gt;</w:t>
-      </w:r>
-    </w:p>
-    <w:p>
-      <w:pPr>
-        <w:rPr>
-          <w:lang w:val="en-US"/>
-        </w:rPr>
-      </w:pPr>
-      <w:r>
-        <w:rPr>
-          <w:lang w:val="en-US"/>
-        </w:rPr>
-        <w:t>&lt;/div&gt;</w:t>
-      </w:r>
-    </w:p>
-    <w:p>
-      <w:pPr>
-        <w:rPr>
-          <w:lang w:val="en-US"/>
-        </w:rPr>
-      </w:pPr>
-      <w:r>
-        <w:rPr>
-          <w:lang w:val="en-US"/>
-        </w:rPr>
-        <w:t>&lt;</w:t>
-      </w:r>
-      <w:proofErr w:type="spellStart"/>
-      <w:r>
-        <w:rPr>
-          <w:lang w:val="en-US"/>
-        </w:rPr>
-        <w:t>br</w:t>
-      </w:r>
-      <w:proofErr w:type="spellEnd"/>
-      <w:r>
-        <w:rPr>
-          <w:lang w:val="en-US"/>
-        </w:rPr>
-        <w:t xml:space="preserve"> clear="all"&gt;</w:t>
-      </w:r>
-    </w:p>
-    <w:p>
-      <w:pPr>
-        <w:rPr>
-          <w:lang w:val="en-US"/>
-        </w:rPr>
-      </w:pPr>
-    </w:p>
-    <w:p>
-      <w:pPr>
-        <w:pStyle w:val="Titolo3"/>
-        <w:rPr>
-          <w:lang w:val="en-US"/>
-        </w:rPr>
-      </w:pPr>
-      <w:r>
-        <w:rPr>
-          <w:lang w:val="en-US"/>
-        </w:rPr>
-        <w:t xml:space="preserve">Case </w:t>
-      </w:r>
-      <w:r>
-        <w:rPr>
-          <w:lang w:val="en-US"/>
-        </w:rPr>
-        <w:t>5</w:t>
-      </w:r>
-      <w:r>
-        <w:rPr>
-          <w:lang w:val="en-US"/>
-        </w:rPr>
-        <w:t xml:space="preserve">: </w:t>
-      </w:r>
-      <w:r>
-        <w:rPr>
-          <w:lang w:val="en-US"/>
-        </w:rPr>
-        <w:t>Lithuania</w:t>
-      </w:r>
-    </w:p>
-    <w:p>
-      <w:pPr>
-        <w:rPr>
-          <w:lang w:val="en-US"/>
-        </w:rPr>
-      </w:pPr>
-    </w:p>
-    <w:p>
-      <w:pPr>
-        <w:rPr>
-          <w:lang w:val="en-US"/>
-        </w:rPr>
-      </w:pPr>
-      <w:r>
-        <w:rPr>
-          <w:lang w:val="en-US"/>
-        </w:rPr>
-        <w:t>&lt;div&gt;</w:t>
-      </w:r>
-    </w:p>
-    <w:p>
-      <w:pPr>
-        <w:rPr>
-          <w:lang w:val="en-US"/>
-        </w:rPr>
-      </w:pPr>
-      <w:r>
-        <w:rPr>
-          <w:lang w:val="en-US"/>
-        </w:rPr>
-        <w:t>&lt;</w:t>
-      </w:r>
-      <w:proofErr w:type="spellStart"/>
-      <w:r>
-        <w:rPr>
-          <w:lang w:val="en-US"/>
-        </w:rPr>
-        <w:t>br</w:t>
-      </w:r>
-      <w:proofErr w:type="spellEnd"/>
-      <w:r>
-        <w:rPr>
-          <w:lang w:val="en-US"/>
-        </w:rPr>
-        <w:t xml:space="preserve"> clear="all"&gt;</w:t>
-      </w:r>
-    </w:p>
-    <w:p>
-      <w:pPr>
-        <w:rPr>
-          <w:lang w:val="en-US"/>
-        </w:rPr>
-      </w:pPr>
-      <w:r>
-        <w:rPr>
-          <w:lang w:val="en-US"/>
-        </w:rPr>
-        <w:t>&lt;</w:t>
-      </w:r>
-      <w:proofErr w:type="spellStart"/>
-      <w:r>
-        <w:rPr>
-          <w:lang w:val="en-US"/>
-        </w:rPr>
-        <w:t>img</w:t>
-      </w:r>
-      <w:proofErr w:type="spellEnd"/>
-      <w:r>
-        <w:rPr>
-          <w:lang w:val="en-US"/>
-        </w:rPr>
-        <w:t xml:space="preserve"> </w:t>
-      </w:r>
-      <w:proofErr w:type="spellStart"/>
-      <w:r>
-        <w:rPr>
-          <w:lang w:val="en-US"/>
-        </w:rPr>
-        <w:t>src</w:t>
-      </w:r>
-      <w:proofErr w:type="spellEnd"/>
-      <w:r>
-        <w:rPr>
-          <w:lang w:val="en-US"/>
-        </w:rPr>
-        <w:t>="</w:t>
-      </w:r>
-      <w:r>
-        <w:rPr>
-          <w:lang w:val="en-US"/>
-        </w:rPr>
-        <w:t>collaboration-5</w:t>
-      </w:r>
-      <w:r>
-        <w:rPr>
-          <w:lang w:val="en-US"/>
-        </w:rPr>
-        <w:t>.png" alt="</w:t>
-      </w:r>
-      <w:r>
-        <w:rPr>
-          <w:lang w:val="en-US"/>
-        </w:rPr>
-        <w:t xml:space="preserve"> Collaboration diagram: </w:t>
-      </w:r>
-      <w:r>
-        <w:rPr>
-          <w:lang w:val="en-US"/>
-        </w:rPr>
-        <w:t>Lithuania</w:t>
-      </w:r>
-      <w:r>
-        <w:rPr>
-          <w:lang w:val="en-US"/>
-        </w:rPr>
-        <w:t>" style="</w:t>
-      </w:r>
-      <w:r>
-        <w:rPr>
-          <w:lang w:val="en-US"/>
-        </w:rPr>
-        <w:t>width:80%</w:t>
-      </w:r>
-      <w:r>
-        <w:rPr>
-          <w:lang w:val="en-US"/>
-        </w:rPr>
-        <w:t>" /&gt;</w:t>
-      </w:r>
-    </w:p>
-    <w:p>
-      <w:pPr>
-        <w:rPr>
-          <w:lang w:val="en-US"/>
-        </w:rPr>
-      </w:pPr>
-      <w:r>
-        <w:rPr>
-          <w:lang w:val="en-US"/>
-        </w:rPr>
-        <w:t>&lt;</w:t>
-      </w:r>
-      <w:proofErr w:type="spellStart"/>
-      <w:r>
-        <w:rPr>
-          <w:lang w:val="en-US"/>
-        </w:rPr>
-        <w:t>br</w:t>
-      </w:r>
-      <w:proofErr w:type="spellEnd"/>
-      <w:r>
-        <w:rPr>
-          <w:lang w:val="en-US"/>
-        </w:rPr>
-        <w:t xml:space="preserve"> clear="all"&gt;</w:t>
-      </w:r>
-    </w:p>
-    <w:p>
-      <w:pPr>
-        <w:pStyle w:val="Nessunaspaziatura"/>
-        <w:rPr>
-          <w:lang w:val="en-US"/>
-        </w:rPr>
-      </w:pPr>
-      <w:r>
-        <w:rPr>
-          <w:lang w:val="en-US"/>
-        </w:rPr>
-        <w:t>&lt;strong&gt;</w:t>
-      </w:r>
-      <w:r>
-        <w:rPr>
-          <w:lang w:val="en-US"/>
-        </w:rPr>
-        <w:t xml:space="preserve">Figure 5 Collaboration diagram: </w:t>
-      </w:r>
-      <w:r>
-        <w:rPr>
-          <w:lang w:val="en-US"/>
-        </w:rPr>
-        <w:t>Lithuania&lt;</w:t>
-      </w:r>
-      <w:r>
-        <w:rPr>
-          <w:lang w:val="en-US"/>
-        </w:rPr>
-        <w:t>/</w:t>
-      </w:r>
-      <w:r>
-        <w:rPr>
-          <w:lang w:val="en-US"/>
-        </w:rPr>
-        <w:t>strong&gt;</w:t>
-      </w:r>
-    </w:p>
-    <w:p>
-      <w:pPr>
-        <w:rPr>
-          <w:lang w:val="en-US"/>
-        </w:rPr>
-      </w:pPr>
-      <w:r>
-        <w:rPr>
-          <w:lang w:val="en-US"/>
-        </w:rPr>
-        <w:t>&lt;</w:t>
-      </w:r>
-      <w:proofErr w:type="spellStart"/>
-      <w:r>
-        <w:rPr>
-          <w:lang w:val="en-US"/>
-        </w:rPr>
-        <w:t>br</w:t>
-      </w:r>
-      <w:proofErr w:type="spellEnd"/>
-      <w:r>
-        <w:rPr>
-          <w:lang w:val="en-US"/>
-        </w:rPr>
-        <w:t xml:space="preserve"> clear="all"&gt;</w:t>
-      </w:r>
-    </w:p>
-    <w:p>
-      <w:pPr>
-        <w:rPr>
-          <w:lang w:val="en-US"/>
-        </w:rPr>
-      </w:pPr>
-      <w:r>
-        <w:rPr>
-          <w:lang w:val="en-US"/>
-        </w:rPr>
-        <w:t>&lt;/div&gt;</w:t>
-      </w:r>
-    </w:p>
-    <w:p>
-      <w:pPr>
-        <w:rPr>
-          <w:lang w:val="en-US"/>
-        </w:rPr>
-      </w:pPr>
-      <w:r>
-        <w:rPr>
-          <w:lang w:val="en-US"/>
-        </w:rPr>
-        <w:t>&lt;</w:t>
-      </w:r>
-      <w:proofErr w:type="spellStart"/>
-      <w:r>
-        <w:rPr>
-          <w:lang w:val="en-US"/>
-        </w:rPr>
-        <w:t>br</w:t>
-      </w:r>
-      <w:proofErr w:type="spellEnd"/>
-      <w:r>
-        <w:rPr>
-          <w:lang w:val="en-US"/>
-        </w:rPr>
-        <w:t xml:space="preserve"> clear="all"&gt;</w:t>
+        <w:t>&lt;br clear="all"&gt;</w:t>
       </w:r>
     </w:p>
     <w:p>

</xml_diff>

<commit_message>
added CarePlan and revised sequences
</commit_message>
<xml_diff>
--- a/pandoc/word/collaboration.docx
+++ b/pandoc/word/collaboration.docx
@@ -429,12 +429,6 @@
         <w:rPr>
           <w:lang w:val="en-US"/>
         </w:rPr>
-        <w:t xml:space="preserve"> and Lithuania</w:t>
-      </w:r>
-      <w:r>
-        <w:rPr>
-          <w:lang w:val="en-US"/>
-        </w:rPr>
         <w:t>&lt;</w:t>
       </w:r>
       <w:r>
@@ -1419,13 +1413,7 @@
         <w:rPr>
           <w:lang w:val="en-US"/>
         </w:rPr>
-        <w:t>collaboration-</w:t>
-      </w:r>
-      <w:r>
-        <w:rPr>
-          <w:lang w:val="en-US"/>
-        </w:rPr>
-        <w:t>6</w:t>
+        <w:t>collaboration-6</w:t>
       </w:r>
       <w:r>
         <w:rPr>

</xml_diff>